<commit_message>
Update Project Report template 2022.docx
</commit_message>
<xml_diff>
--- a/Project Report template 2022.docx
+++ b/Project Report template 2022.docx
@@ -146,15 +146,7 @@
         <w:t>LaTeX</w:t>
       </w:r>
       <w:r>
-        <w:t xml:space="preserve"> if you </w:t>
-      </w:r>
-      <w:proofErr w:type="gramStart"/>
-      <w:r>
-        <w:t>wish, but</w:t>
-      </w:r>
-      <w:proofErr w:type="gramEnd"/>
-      <w:r>
-        <w:t xml:space="preserve"> use the general spacing and font/style you find here (1.5 spacing, 12 point font for text, etc.).</w:t>
+        <w:t xml:space="preserve"> if you wish, but use the general spacing and font/style you find here (1.5 spacing, 12 point font for text, etc.).</w:t>
       </w:r>
     </w:p>
     <w:p/>
@@ -163,15 +155,7 @@
         <w:t>Be sure to submit a PDF (not a .DOC file) as your report.</w:t>
       </w:r>
       <w:r>
-        <w:t xml:space="preserve"> </w:t>
-      </w:r>
-      <w:proofErr w:type="gramStart"/>
-      <w:r>
-        <w:t>Overall</w:t>
-      </w:r>
-      <w:proofErr w:type="gramEnd"/>
-      <w:r>
-        <w:t xml:space="preserve"> it should be </w:t>
+        <w:t xml:space="preserve"> Overall it should be </w:t>
       </w:r>
       <w:r>
         <w:rPr>
@@ -2166,11 +2150,7 @@
         <w:t>for</w:t>
       </w:r>
       <w:r>
-        <w:t xml:space="preserve"> professionals, such </w:t>
-      </w:r>
-      <w:proofErr w:type="gramStart"/>
-      <w:r>
-        <w:t xml:space="preserve">as </w:t>
+        <w:t xml:space="preserve"> professionals, such as </w:t>
       </w:r>
       <w:r>
         <w:rPr>
@@ -2178,16 +2158,7 @@
           <w:bCs/>
           <w:color w:val="FF0000"/>
         </w:rPr>
-        <w:t>?</w:t>
-      </w:r>
-      <w:proofErr w:type="gramEnd"/>
-      <w:r>
-        <w:rPr>
-          <w:b/>
-          <w:bCs/>
-          <w:color w:val="FF0000"/>
-        </w:rPr>
-        <w:t>?????.</w:t>
+        <w:t>??????.</w:t>
       </w:r>
     </w:p>
     <w:p>
@@ -2355,15 +2326,7 @@
         <w:spacing w:before="0"/>
       </w:pPr>
       <w:r>
-        <w:t xml:space="preserve">For a database to be in first normal form, it </w:t>
-      </w:r>
-      <w:proofErr w:type="gramStart"/>
-      <w:r>
-        <w:t>has to</w:t>
-      </w:r>
-      <w:proofErr w:type="gramEnd"/>
-      <w:r>
-        <w:t xml:space="preserve"> follow these </w:t>
+        <w:t xml:space="preserve">For a database to be in first normal form, it has to follow these </w:t>
       </w:r>
       <w:r>
         <w:t>four</w:t>
@@ -2382,15 +2345,7 @@
         <w:spacing w:before="0"/>
       </w:pPr>
       <w:r>
-        <w:t xml:space="preserve">Each column </w:t>
-      </w:r>
-      <w:proofErr w:type="gramStart"/>
-      <w:r>
-        <w:t>has to</w:t>
-      </w:r>
-      <w:proofErr w:type="gramEnd"/>
-      <w:r>
-        <w:t xml:space="preserve"> store only one value.</w:t>
+        <w:t>Each column has to store only one value.</w:t>
       </w:r>
     </w:p>
     <w:p>
@@ -2403,15 +2358,7 @@
         <w:spacing w:before="0"/>
       </w:pPr>
       <w:r>
-        <w:t xml:space="preserve">All the values in a column </w:t>
-      </w:r>
-      <w:proofErr w:type="gramStart"/>
-      <w:r>
-        <w:t>have to</w:t>
-      </w:r>
-      <w:proofErr w:type="gramEnd"/>
-      <w:r>
-        <w:t xml:space="preserve"> be of the same type.</w:t>
+        <w:t>All the values in a column have to be of the same type.</w:t>
       </w:r>
     </w:p>
     <w:p>
@@ -2424,15 +2371,7 @@
         <w:spacing w:before="0"/>
       </w:pPr>
       <w:r>
-        <w:t xml:space="preserve">Each column’s name </w:t>
-      </w:r>
-      <w:proofErr w:type="gramStart"/>
-      <w:r>
-        <w:t>has to</w:t>
-      </w:r>
-      <w:proofErr w:type="gramEnd"/>
-      <w:r>
-        <w:t xml:space="preserve"> be unique.</w:t>
+        <w:t>Each column’s name has to be unique.</w:t>
       </w:r>
     </w:p>
     <w:p>
@@ -2445,15 +2384,7 @@
         <w:spacing w:before="0"/>
       </w:pPr>
       <w:r>
-        <w:t xml:space="preserve">Every column </w:t>
-      </w:r>
-      <w:proofErr w:type="gramStart"/>
-      <w:r>
-        <w:t>has to</w:t>
-      </w:r>
-      <w:proofErr w:type="gramEnd"/>
-      <w:r>
-        <w:t xml:space="preserve"> relate to the key.</w:t>
+        <w:t>Every column has to relate to the key.</w:t>
       </w:r>
     </w:p>
     <w:p>
@@ -2664,27 +2595,14 @@
       <w:r>
         <w:t xml:space="preserve">Figure </w:t>
       </w:r>
-      <w:r>
-        <w:fldChar w:fldCharType="begin"/>
-      </w:r>
-      <w:r>
-        <w:instrText xml:space="preserve"> SEQ Figure \* ARABIC </w:instrText>
-      </w:r>
-      <w:r>
-        <w:fldChar w:fldCharType="separate"/>
-      </w:r>
-      <w:r>
-        <w:rPr>
-          <w:noProof/>
-        </w:rPr>
-        <w:t>1</w:t>
-      </w:r>
-      <w:r>
-        <w:rPr>
-          <w:noProof/>
-        </w:rPr>
-        <w:fldChar w:fldCharType="end"/>
-      </w:r>
+      <w:fldSimple w:instr=" SEQ Figure \* ARABIC ">
+        <w:r>
+          <w:rPr>
+            <w:noProof/>
+          </w:rPr>
+          <w:t>1</w:t>
+        </w:r>
+      </w:fldSimple>
       <w:r>
         <w:t>: content, works and person table relationship</w:t>
       </w:r>
@@ -2738,15 +2656,7 @@
         <w:t>varchar</w:t>
       </w:r>
       <w:r>
-        <w:t xml:space="preserve"> to store the name and one of the </w:t>
-      </w:r>
-      <w:proofErr w:type="gramStart"/>
-      <w:r>
-        <w:t>type</w:t>
-      </w:r>
-      <w:proofErr w:type="gramEnd"/>
-      <w:r>
-        <w:t xml:space="preserve"> </w:t>
+        <w:t xml:space="preserve"> to store the name and one of the type </w:t>
       </w:r>
       <w:r>
         <w:rPr>
@@ -2878,27 +2788,14 @@
       <w:r>
         <w:t xml:space="preserve">Figure </w:t>
       </w:r>
-      <w:r>
-        <w:fldChar w:fldCharType="begin"/>
-      </w:r>
-      <w:r>
-        <w:instrText xml:space="preserve"> SEQ Figure \* ARABIC </w:instrText>
-      </w:r>
-      <w:r>
-        <w:fldChar w:fldCharType="separate"/>
-      </w:r>
-      <w:r>
-        <w:rPr>
-          <w:noProof/>
-        </w:rPr>
-        <w:t>2</w:t>
-      </w:r>
-      <w:r>
-        <w:rPr>
-          <w:noProof/>
-        </w:rPr>
-        <w:fldChar w:fldCharType="end"/>
-      </w:r>
+      <w:fldSimple w:instr=" SEQ Figure \* ARABIC ">
+        <w:r>
+          <w:rPr>
+            <w:noProof/>
+          </w:rPr>
+          <w:t>2</w:t>
+        </w:r>
+      </w:fldSimple>
       <w:r>
         <w:t>: content table</w:t>
       </w:r>
@@ -2970,27 +2867,14 @@
       <w:r>
         <w:t xml:space="preserve">Figure </w:t>
       </w:r>
-      <w:r>
-        <w:fldChar w:fldCharType="begin"/>
-      </w:r>
-      <w:r>
-        <w:instrText xml:space="preserve"> SEQ Figure \* ARABIC </w:instrText>
-      </w:r>
-      <w:r>
-        <w:fldChar w:fldCharType="separate"/>
-      </w:r>
-      <w:r>
-        <w:rPr>
-          <w:noProof/>
-        </w:rPr>
-        <w:t>3</w:t>
-      </w:r>
-      <w:r>
-        <w:rPr>
-          <w:noProof/>
-        </w:rPr>
-        <w:fldChar w:fldCharType="end"/>
-      </w:r>
+      <w:fldSimple w:instr=" SEQ Figure \* ARABIC ">
+        <w:r>
+          <w:rPr>
+            <w:noProof/>
+          </w:rPr>
+          <w:t>3</w:t>
+        </w:r>
+      </w:fldSimple>
       <w:r>
         <w:t>: award table</w:t>
       </w:r>
@@ -3090,27 +2974,14 @@
       <w:r>
         <w:t xml:space="preserve">Figure </w:t>
       </w:r>
-      <w:r>
-        <w:fldChar w:fldCharType="begin"/>
-      </w:r>
-      <w:r>
-        <w:instrText xml:space="preserve"> SEQ Figure \* ARABIC </w:instrText>
-      </w:r>
-      <w:r>
-        <w:fldChar w:fldCharType="separate"/>
-      </w:r>
-      <w:r>
-        <w:rPr>
-          <w:noProof/>
-        </w:rPr>
-        <w:t>4</w:t>
-      </w:r>
-      <w:r>
-        <w:rPr>
-          <w:noProof/>
-        </w:rPr>
-        <w:fldChar w:fldCharType="end"/>
-      </w:r>
+      <w:fldSimple w:instr=" SEQ Figure \* ARABIC ">
+        <w:r>
+          <w:rPr>
+            <w:noProof/>
+          </w:rPr>
+          <w:t>4</w:t>
+        </w:r>
+      </w:fldSimple>
       <w:r>
         <w:t>: instance of the "content” table</w:t>
       </w:r>
@@ -3276,27 +3147,14 @@
       <w:r>
         <w:t xml:space="preserve">Figure </w:t>
       </w:r>
-      <w:r>
-        <w:fldChar w:fldCharType="begin"/>
-      </w:r>
-      <w:r>
-        <w:instrText xml:space="preserve"> SEQ Figure \* ARABIC </w:instrText>
-      </w:r>
-      <w:r>
-        <w:fldChar w:fldCharType="separate"/>
-      </w:r>
-      <w:r>
-        <w:rPr>
-          <w:noProof/>
-        </w:rPr>
-        <w:t>5</w:t>
-      </w:r>
-      <w:r>
-        <w:rPr>
-          <w:noProof/>
-        </w:rPr>
-        <w:fldChar w:fldCharType="end"/>
-      </w:r>
+      <w:fldSimple w:instr=" SEQ Figure \* ARABIC ">
+        <w:r>
+          <w:rPr>
+            <w:noProof/>
+          </w:rPr>
+          <w:t>5</w:t>
+        </w:r>
+      </w:fldSimple>
       <w:r>
         <w:t>: relationship between a user and a content</w:t>
       </w:r>
@@ -3503,15 +3361,7 @@
         <w:pStyle w:val="Style1"/>
       </w:pPr>
       <w:r>
-        <w:t xml:space="preserve">For a table to be in Boyce-Codd Normal Form (BCNF) it </w:t>
-      </w:r>
-      <w:proofErr w:type="gramStart"/>
-      <w:r>
-        <w:t>has to</w:t>
-      </w:r>
-      <w:proofErr w:type="gramEnd"/>
-      <w:r>
-        <w:t xml:space="preserve"> be in the third normal form and for any dependency </w:t>
+        <w:t xml:space="preserve">For a table to be in Boyce-Codd Normal Form (BCNF) it has to be in the third normal form and for any dependency </w:t>
       </w:r>
       <w:r>
         <w:rPr>
@@ -3611,15 +3461,7 @@
         <w:t xml:space="preserve">. </w:t>
       </w:r>
       <w:r>
-        <w:t xml:space="preserve">Example Queries: Your Database </w:t>
-      </w:r>
-      <w:proofErr w:type="gramStart"/>
-      <w:r>
-        <w:t>In</w:t>
-      </w:r>
-      <w:proofErr w:type="gramEnd"/>
-      <w:r>
-        <w:t xml:space="preserve"> Action</w:t>
+        <w:t>Example Queries: Your Database In Action</w:t>
       </w:r>
       <w:commentRangeEnd w:id="34"/>
       <w:r>

</xml_diff>

<commit_message>
update word + sql file
</commit_message>
<xml_diff>
--- a/Project Report template 2022.docx
+++ b/Project Report template 2022.docx
@@ -146,7 +146,15 @@
         <w:t>LaTeX</w:t>
       </w:r>
       <w:r>
-        <w:t xml:space="preserve"> if you wish, but use the general spacing and font/style you find here (1.5 spacing, 12 point font for text, etc.).</w:t>
+        <w:t xml:space="preserve"> if you </w:t>
+      </w:r>
+      <w:proofErr w:type="gramStart"/>
+      <w:r>
+        <w:t>wish, but</w:t>
+      </w:r>
+      <w:proofErr w:type="gramEnd"/>
+      <w:r>
+        <w:t xml:space="preserve"> use the general spacing and font/style you find here (1.5 spacing, 12 point font for text, etc.).</w:t>
       </w:r>
     </w:p>
     <w:p/>
@@ -155,7 +163,15 @@
         <w:t>Be sure to submit a PDF (not a .DOC file) as your report.</w:t>
       </w:r>
       <w:r>
-        <w:t xml:space="preserve"> Overall it should be </w:t>
+        <w:t xml:space="preserve"> </w:t>
+      </w:r>
+      <w:proofErr w:type="gramStart"/>
+      <w:r>
+        <w:t>Overall</w:t>
+      </w:r>
+      <w:proofErr w:type="gramEnd"/>
+      <w:r>
+        <w:t xml:space="preserve"> it should be </w:t>
       </w:r>
       <w:r>
         <w:rPr>
@@ -2150,7 +2166,11 @@
         <w:t>for</w:t>
       </w:r>
       <w:r>
-        <w:t xml:space="preserve"> professionals, such as </w:t>
+        <w:t xml:space="preserve"> professionals, such </w:t>
+      </w:r>
+      <w:proofErr w:type="gramStart"/>
+      <w:r>
+        <w:t xml:space="preserve">as </w:t>
       </w:r>
       <w:r>
         <w:rPr>
@@ -2158,7 +2178,16 @@
           <w:bCs/>
           <w:color w:val="FF0000"/>
         </w:rPr>
-        <w:t>??????.</w:t>
+        <w:t>?</w:t>
+      </w:r>
+      <w:proofErr w:type="gramEnd"/>
+      <w:r>
+        <w:rPr>
+          <w:b/>
+          <w:bCs/>
+          <w:color w:val="FF0000"/>
+        </w:rPr>
+        <w:t>?????.</w:t>
       </w:r>
     </w:p>
     <w:p>
@@ -2259,11 +2288,90 @@
     </w:p>
     <w:p>
       <w:pPr>
+        <w:keepNext/>
+        <w:widowControl w:val="0"/>
+        <w:spacing w:before="480" w:line="360" w:lineRule="auto"/>
+        <w:jc w:val="both"/>
+      </w:pPr>
+    </w:p>
+    <w:p>
+      <w:pPr>
+        <w:keepNext/>
+        <w:widowControl w:val="0"/>
+        <w:spacing w:before="480" w:line="360" w:lineRule="auto"/>
+        <w:jc w:val="both"/>
+      </w:pPr>
+    </w:p>
+    <w:p>
+      <w:pPr>
+        <w:keepNext/>
+        <w:widowControl w:val="0"/>
+        <w:spacing w:before="480" w:line="360" w:lineRule="auto"/>
+        <w:jc w:val="both"/>
+      </w:pPr>
+    </w:p>
+    <w:p>
+      <w:pPr>
+        <w:keepNext/>
+        <w:widowControl w:val="0"/>
+        <w:spacing w:before="480" w:line="360" w:lineRule="auto"/>
+        <w:jc w:val="both"/>
+      </w:pPr>
+    </w:p>
+    <w:p>
+      <w:pPr>
+        <w:keepNext/>
+        <w:widowControl w:val="0"/>
+        <w:spacing w:before="480" w:line="360" w:lineRule="auto"/>
+        <w:jc w:val="both"/>
+      </w:pPr>
+    </w:p>
+    <w:p>
+      <w:pPr>
+        <w:keepNext/>
+        <w:widowControl w:val="0"/>
+        <w:spacing w:before="480" w:line="360" w:lineRule="auto"/>
+        <w:jc w:val="both"/>
+      </w:pPr>
+    </w:p>
+    <w:p>
+      <w:pPr>
+        <w:keepNext/>
+        <w:widowControl w:val="0"/>
+        <w:spacing w:before="480" w:line="360" w:lineRule="auto"/>
+        <w:jc w:val="both"/>
+      </w:pPr>
+    </w:p>
+    <w:p>
+      <w:pPr>
+        <w:keepNext/>
+        <w:widowControl w:val="0"/>
+        <w:spacing w:before="480" w:line="360" w:lineRule="auto"/>
+        <w:jc w:val="both"/>
+      </w:pPr>
+    </w:p>
+    <w:p>
+      <w:pPr>
         <w:pStyle w:val="Heading1"/>
+        <w:sectPr>
+          <w:type w:val="continuous"/>
+          <w:pgSz w:w="11900" w:h="16840"/>
+          <w:pgMar w:top="1440" w:right="1800" w:bottom="1440" w:left="1800" w:header="708" w:footer="708" w:gutter="0"/>
+          <w:pgNumType w:start="1"/>
+          <w:cols w:space="708"/>
+          <w:titlePg/>
+          <w:docGrid w:linePitch="360"/>
+        </w:sectPr>
       </w:pPr>
       <w:bookmarkStart w:id="2" w:name="_Toc99974250"/>
+    </w:p>
+    <w:p>
+      <w:pPr>
+        <w:pStyle w:val="Heading1"/>
+      </w:pPr>
       <w:commentRangeStart w:id="3"/>
       <w:r>
+        <w:lastRenderedPageBreak/>
         <w:t>2</w:t>
       </w:r>
       <w:r>
@@ -2280,6 +2388,807 @@
         <w:commentReference w:id="3"/>
       </w:r>
       <w:bookmarkEnd w:id="2"/>
+    </w:p>
+    <w:p>
+      <w:pPr>
+        <w:keepNext/>
+        <w:jc w:val="center"/>
+      </w:pPr>
+      <w:r>
+        <w:drawing>
+          <wp:inline distT="0" distB="0" distL="0" distR="0" wp14:anchorId="1A958A5D" wp14:editId="236485C8">
+            <wp:extent cx="9189720" cy="5785555"/>
+            <wp:effectExtent l="0" t="0" r="0" b="5715"/>
+            <wp:docPr id="2" name="Picture 2" descr="Diagram&#10;&#10;Description automatically generated"/>
+            <wp:cNvGraphicFramePr>
+              <a:graphicFrameLocks xmlns:a="http://schemas.openxmlformats.org/drawingml/2006/main" noChangeAspect="1"/>
+            </wp:cNvGraphicFramePr>
+            <a:graphic xmlns:a="http://schemas.openxmlformats.org/drawingml/2006/main">
+              <a:graphicData uri="http://schemas.openxmlformats.org/drawingml/2006/picture">
+                <pic:pic xmlns:pic="http://schemas.openxmlformats.org/drawingml/2006/picture">
+                  <pic:nvPicPr>
+                    <pic:cNvPr id="2" name="Picture 2" descr="Diagram&#10;&#10;Description automatically generated"/>
+                    <pic:cNvPicPr/>
+                  </pic:nvPicPr>
+                  <pic:blipFill>
+                    <a:blip r:embed="rId18"/>
+                    <a:stretch>
+                      <a:fillRect/>
+                    </a:stretch>
+                  </pic:blipFill>
+                  <pic:spPr>
+                    <a:xfrm>
+                      <a:off x="0" y="0"/>
+                      <a:ext cx="9282140" cy="5843740"/>
+                    </a:xfrm>
+                    <a:prstGeom prst="rect">
+                      <a:avLst/>
+                    </a:prstGeom>
+                  </pic:spPr>
+                </pic:pic>
+              </a:graphicData>
+            </a:graphic>
+          </wp:inline>
+        </w:drawing>
+      </w:r>
+    </w:p>
+    <w:p>
+      <w:pPr>
+        <w:pStyle w:val="Caption"/>
+        <w:jc w:val="center"/>
+      </w:pPr>
+      <w:r>
+        <w:t xml:space="preserve">Figure </w:t>
+      </w:r>
+      <w:fldSimple w:instr=" SEQ Figure \* ARABIC ">
+        <w:r>
+          <w:rPr>
+            <w:noProof/>
+          </w:rPr>
+          <w:t>1</w:t>
+        </w:r>
+      </w:fldSimple>
+      <w:r>
+        <w:t xml:space="preserve">: Database design (only primary keys are </w:t>
+      </w:r>
+      <w:r>
+        <w:t>shown</w:t>
+      </w:r>
+      <w:r>
+        <w:t>)</w:t>
+      </w:r>
+    </w:p>
+    <w:p>
+      <w:pPr>
+        <w:sectPr>
+          <w:pgSz w:w="16840" w:h="11900" w:orient="landscape"/>
+          <w:pgMar w:top="238" w:right="289" w:bottom="238" w:left="284" w:header="709" w:footer="709" w:gutter="0"/>
+          <w:pgNumType w:start="1"/>
+          <w:cols w:space="708"/>
+          <w:titlePg/>
+          <w:docGrid w:linePitch="360"/>
+        </w:sectPr>
+      </w:pPr>
+    </w:p>
+    <w:p>
+      <w:pPr>
+        <w:pStyle w:val="Heading2"/>
+      </w:pPr>
+      <w:r>
+        <w:lastRenderedPageBreak/>
+        <w:t xml:space="preserve">All tables </w:t>
+      </w:r>
+      <w:r>
+        <w:t xml:space="preserve">and </w:t>
+      </w:r>
+      <w:r>
+        <w:t>attributes</w:t>
+      </w:r>
+    </w:p>
+    <w:p>
+      <w:r>
+        <w:drawing>
+          <wp:inline distT="0" distB="0" distL="0" distR="0" wp14:anchorId="48DDCCB0" wp14:editId="00025D0C">
+            <wp:extent cx="3057952" cy="1648055"/>
+            <wp:effectExtent l="0" t="0" r="9525" b="9525"/>
+            <wp:docPr id="4" name="Picture 4" descr="Graphical user interface, text, application&#10;&#10;Description automatically generated"/>
+            <wp:cNvGraphicFramePr>
+              <a:graphicFrameLocks xmlns:a="http://schemas.openxmlformats.org/drawingml/2006/main" noChangeAspect="1"/>
+            </wp:cNvGraphicFramePr>
+            <a:graphic xmlns:a="http://schemas.openxmlformats.org/drawingml/2006/main">
+              <a:graphicData uri="http://schemas.openxmlformats.org/drawingml/2006/picture">
+                <pic:pic xmlns:pic="http://schemas.openxmlformats.org/drawingml/2006/picture">
+                  <pic:nvPicPr>
+                    <pic:cNvPr id="4" name="Picture 4" descr="Graphical user interface, text, application&#10;&#10;Description automatically generated"/>
+                    <pic:cNvPicPr/>
+                  </pic:nvPicPr>
+                  <pic:blipFill>
+                    <a:blip r:embed="rId19"/>
+                    <a:stretch>
+                      <a:fillRect/>
+                    </a:stretch>
+                  </pic:blipFill>
+                  <pic:spPr>
+                    <a:xfrm>
+                      <a:off x="0" y="0"/>
+                      <a:ext cx="3057952" cy="1648055"/>
+                    </a:xfrm>
+                    <a:prstGeom prst="rect">
+                      <a:avLst/>
+                    </a:prstGeom>
+                  </pic:spPr>
+                </pic:pic>
+              </a:graphicData>
+            </a:graphic>
+          </wp:inline>
+        </w:drawing>
+      </w:r>
+    </w:p>
+    <w:p>
+      <w:r>
+        <w:drawing>
+          <wp:inline distT="0" distB="0" distL="0" distR="0" wp14:anchorId="389B971D" wp14:editId="4400FEC3">
+            <wp:extent cx="3982006" cy="1019317"/>
+            <wp:effectExtent l="0" t="0" r="0" b="9525"/>
+            <wp:docPr id="5" name="Picture 5" descr="Graphical user interface, application&#10;&#10;Description automatically generated"/>
+            <wp:cNvGraphicFramePr>
+              <a:graphicFrameLocks xmlns:a="http://schemas.openxmlformats.org/drawingml/2006/main" noChangeAspect="1"/>
+            </wp:cNvGraphicFramePr>
+            <a:graphic xmlns:a="http://schemas.openxmlformats.org/drawingml/2006/main">
+              <a:graphicData uri="http://schemas.openxmlformats.org/drawingml/2006/picture">
+                <pic:pic xmlns:pic="http://schemas.openxmlformats.org/drawingml/2006/picture">
+                  <pic:nvPicPr>
+                    <pic:cNvPr id="5" name="Picture 5" descr="Graphical user interface, application&#10;&#10;Description automatically generated"/>
+                    <pic:cNvPicPr/>
+                  </pic:nvPicPr>
+                  <pic:blipFill>
+                    <a:blip r:embed="rId20"/>
+                    <a:stretch>
+                      <a:fillRect/>
+                    </a:stretch>
+                  </pic:blipFill>
+                  <pic:spPr>
+                    <a:xfrm>
+                      <a:off x="0" y="0"/>
+                      <a:ext cx="3982006" cy="1019317"/>
+                    </a:xfrm>
+                    <a:prstGeom prst="rect">
+                      <a:avLst/>
+                    </a:prstGeom>
+                  </pic:spPr>
+                </pic:pic>
+              </a:graphicData>
+            </a:graphic>
+          </wp:inline>
+        </w:drawing>
+      </w:r>
+    </w:p>
+    <w:p>
+      <w:r>
+        <w:drawing>
+          <wp:inline distT="0" distB="0" distL="0" distR="0" wp14:anchorId="3CC9FB14" wp14:editId="2BB20CD4">
+            <wp:extent cx="3589331" cy="1775614"/>
+            <wp:effectExtent l="0" t="0" r="0" b="0"/>
+            <wp:docPr id="6" name="Picture 6" descr="Graphical user interface, application&#10;&#10;Description automatically generated"/>
+            <wp:cNvGraphicFramePr>
+              <a:graphicFrameLocks xmlns:a="http://schemas.openxmlformats.org/drawingml/2006/main" noChangeAspect="1"/>
+            </wp:cNvGraphicFramePr>
+            <a:graphic xmlns:a="http://schemas.openxmlformats.org/drawingml/2006/main">
+              <a:graphicData uri="http://schemas.openxmlformats.org/drawingml/2006/picture">
+                <pic:pic xmlns:pic="http://schemas.openxmlformats.org/drawingml/2006/picture">
+                  <pic:nvPicPr>
+                    <pic:cNvPr id="6" name="Picture 6" descr="Graphical user interface, application&#10;&#10;Description automatically generated"/>
+                    <pic:cNvPicPr/>
+                  </pic:nvPicPr>
+                  <pic:blipFill>
+                    <a:blip r:embed="rId21"/>
+                    <a:stretch>
+                      <a:fillRect/>
+                    </a:stretch>
+                  </pic:blipFill>
+                  <pic:spPr>
+                    <a:xfrm>
+                      <a:off x="0" y="0"/>
+                      <a:ext cx="3589331" cy="1775614"/>
+                    </a:xfrm>
+                    <a:prstGeom prst="rect">
+                      <a:avLst/>
+                    </a:prstGeom>
+                  </pic:spPr>
+                </pic:pic>
+              </a:graphicData>
+            </a:graphic>
+          </wp:inline>
+        </w:drawing>
+      </w:r>
+    </w:p>
+    <w:p>
+      <w:r>
+        <w:drawing>
+          <wp:inline distT="0" distB="0" distL="0" distR="0" wp14:anchorId="6A6C75CB" wp14:editId="5DEFE1EF">
+            <wp:extent cx="3627434" cy="1013548"/>
+            <wp:effectExtent l="0" t="0" r="0" b="0"/>
+            <wp:docPr id="10" name="Picture 10" descr="Graphical user interface, application&#10;&#10;Description automatically generated"/>
+            <wp:cNvGraphicFramePr>
+              <a:graphicFrameLocks xmlns:a="http://schemas.openxmlformats.org/drawingml/2006/main" noChangeAspect="1"/>
+            </wp:cNvGraphicFramePr>
+            <a:graphic xmlns:a="http://schemas.openxmlformats.org/drawingml/2006/main">
+              <a:graphicData uri="http://schemas.openxmlformats.org/drawingml/2006/picture">
+                <pic:pic xmlns:pic="http://schemas.openxmlformats.org/drawingml/2006/picture">
+                  <pic:nvPicPr>
+                    <pic:cNvPr id="10" name="Picture 10" descr="Graphical user interface, application&#10;&#10;Description automatically generated"/>
+                    <pic:cNvPicPr/>
+                  </pic:nvPicPr>
+                  <pic:blipFill>
+                    <a:blip r:embed="rId22"/>
+                    <a:stretch>
+                      <a:fillRect/>
+                    </a:stretch>
+                  </pic:blipFill>
+                  <pic:spPr>
+                    <a:xfrm>
+                      <a:off x="0" y="0"/>
+                      <a:ext cx="3627434" cy="1013548"/>
+                    </a:xfrm>
+                    <a:prstGeom prst="rect">
+                      <a:avLst/>
+                    </a:prstGeom>
+                  </pic:spPr>
+                </pic:pic>
+              </a:graphicData>
+            </a:graphic>
+          </wp:inline>
+        </w:drawing>
+      </w:r>
+    </w:p>
+    <w:p>
+      <w:r>
+        <w:drawing>
+          <wp:inline distT="0" distB="0" distL="0" distR="0" wp14:anchorId="5D790F05" wp14:editId="08422C94">
+            <wp:extent cx="3448531" cy="1190791"/>
+            <wp:effectExtent l="0" t="0" r="0" b="9525"/>
+            <wp:docPr id="11" name="Picture 11" descr="Graphical user interface, application&#10;&#10;Description automatically generated"/>
+            <wp:cNvGraphicFramePr>
+              <a:graphicFrameLocks xmlns:a="http://schemas.openxmlformats.org/drawingml/2006/main" noChangeAspect="1"/>
+            </wp:cNvGraphicFramePr>
+            <a:graphic xmlns:a="http://schemas.openxmlformats.org/drawingml/2006/main">
+              <a:graphicData uri="http://schemas.openxmlformats.org/drawingml/2006/picture">
+                <pic:pic xmlns:pic="http://schemas.openxmlformats.org/drawingml/2006/picture">
+                  <pic:nvPicPr>
+                    <pic:cNvPr id="11" name="Picture 11" descr="Graphical user interface, application&#10;&#10;Description automatically generated"/>
+                    <pic:cNvPicPr/>
+                  </pic:nvPicPr>
+                  <pic:blipFill>
+                    <a:blip r:embed="rId23"/>
+                    <a:stretch>
+                      <a:fillRect/>
+                    </a:stretch>
+                  </pic:blipFill>
+                  <pic:spPr>
+                    <a:xfrm>
+                      <a:off x="0" y="0"/>
+                      <a:ext cx="3448531" cy="1190791"/>
+                    </a:xfrm>
+                    <a:prstGeom prst="rect">
+                      <a:avLst/>
+                    </a:prstGeom>
+                  </pic:spPr>
+                </pic:pic>
+              </a:graphicData>
+            </a:graphic>
+          </wp:inline>
+        </w:drawing>
+      </w:r>
+    </w:p>
+    <w:p>
+      <w:r>
+        <w:drawing>
+          <wp:inline distT="0" distB="0" distL="0" distR="0" wp14:anchorId="301BC9F6" wp14:editId="351FC234">
+            <wp:extent cx="3038899" cy="1924319"/>
+            <wp:effectExtent l="0" t="0" r="0" b="0"/>
+            <wp:docPr id="13" name="Picture 13" descr="Graphical user interface, application&#10;&#10;Description automatically generated"/>
+            <wp:cNvGraphicFramePr>
+              <a:graphicFrameLocks xmlns:a="http://schemas.openxmlformats.org/drawingml/2006/main" noChangeAspect="1"/>
+            </wp:cNvGraphicFramePr>
+            <a:graphic xmlns:a="http://schemas.openxmlformats.org/drawingml/2006/main">
+              <a:graphicData uri="http://schemas.openxmlformats.org/drawingml/2006/picture">
+                <pic:pic xmlns:pic="http://schemas.openxmlformats.org/drawingml/2006/picture">
+                  <pic:nvPicPr>
+                    <pic:cNvPr id="13" name="Picture 13" descr="Graphical user interface, application&#10;&#10;Description automatically generated"/>
+                    <pic:cNvPicPr/>
+                  </pic:nvPicPr>
+                  <pic:blipFill>
+                    <a:blip r:embed="rId24"/>
+                    <a:stretch>
+                      <a:fillRect/>
+                    </a:stretch>
+                  </pic:blipFill>
+                  <pic:spPr>
+                    <a:xfrm>
+                      <a:off x="0" y="0"/>
+                      <a:ext cx="3038899" cy="1924319"/>
+                    </a:xfrm>
+                    <a:prstGeom prst="rect">
+                      <a:avLst/>
+                    </a:prstGeom>
+                  </pic:spPr>
+                </pic:pic>
+              </a:graphicData>
+            </a:graphic>
+          </wp:inline>
+        </w:drawing>
+      </w:r>
+    </w:p>
+    <w:p>
+      <w:r>
+        <w:lastRenderedPageBreak/>
+        <w:drawing>
+          <wp:inline distT="0" distB="0" distL="0" distR="0" wp14:anchorId="10A88A2E" wp14:editId="2CC9C700">
+            <wp:extent cx="3972479" cy="1171739"/>
+            <wp:effectExtent l="0" t="0" r="0" b="9525"/>
+            <wp:docPr id="14" name="Picture 14" descr="A screenshot of a computer&#10;&#10;Description automatically generated with medium confidence"/>
+            <wp:cNvGraphicFramePr>
+              <a:graphicFrameLocks xmlns:a="http://schemas.openxmlformats.org/drawingml/2006/main" noChangeAspect="1"/>
+            </wp:cNvGraphicFramePr>
+            <a:graphic xmlns:a="http://schemas.openxmlformats.org/drawingml/2006/main">
+              <a:graphicData uri="http://schemas.openxmlformats.org/drawingml/2006/picture">
+                <pic:pic xmlns:pic="http://schemas.openxmlformats.org/drawingml/2006/picture">
+                  <pic:nvPicPr>
+                    <pic:cNvPr id="14" name="Picture 14" descr="A screenshot of a computer&#10;&#10;Description automatically generated with medium confidence"/>
+                    <pic:cNvPicPr/>
+                  </pic:nvPicPr>
+                  <pic:blipFill>
+                    <a:blip r:embed="rId25"/>
+                    <a:stretch>
+                      <a:fillRect/>
+                    </a:stretch>
+                  </pic:blipFill>
+                  <pic:spPr>
+                    <a:xfrm>
+                      <a:off x="0" y="0"/>
+                      <a:ext cx="3972479" cy="1171739"/>
+                    </a:xfrm>
+                    <a:prstGeom prst="rect">
+                      <a:avLst/>
+                    </a:prstGeom>
+                  </pic:spPr>
+                </pic:pic>
+              </a:graphicData>
+            </a:graphic>
+          </wp:inline>
+        </w:drawing>
+      </w:r>
+    </w:p>
+    <w:p>
+      <w:r>
+        <w:drawing>
+          <wp:inline distT="0" distB="0" distL="0" distR="0" wp14:anchorId="5DA4FC97" wp14:editId="1D7B17A1">
+            <wp:extent cx="3867690" cy="2286319"/>
+            <wp:effectExtent l="0" t="0" r="0" b="0"/>
+            <wp:docPr id="15" name="Picture 15" descr="A screenshot of a computer&#10;&#10;Description automatically generated with medium confidence"/>
+            <wp:cNvGraphicFramePr>
+              <a:graphicFrameLocks xmlns:a="http://schemas.openxmlformats.org/drawingml/2006/main" noChangeAspect="1"/>
+            </wp:cNvGraphicFramePr>
+            <a:graphic xmlns:a="http://schemas.openxmlformats.org/drawingml/2006/main">
+              <a:graphicData uri="http://schemas.openxmlformats.org/drawingml/2006/picture">
+                <pic:pic xmlns:pic="http://schemas.openxmlformats.org/drawingml/2006/picture">
+                  <pic:nvPicPr>
+                    <pic:cNvPr id="15" name="Picture 15" descr="A screenshot of a computer&#10;&#10;Description automatically generated with medium confidence"/>
+                    <pic:cNvPicPr/>
+                  </pic:nvPicPr>
+                  <pic:blipFill>
+                    <a:blip r:embed="rId26"/>
+                    <a:stretch>
+                      <a:fillRect/>
+                    </a:stretch>
+                  </pic:blipFill>
+                  <pic:spPr>
+                    <a:xfrm>
+                      <a:off x="0" y="0"/>
+                      <a:ext cx="3867690" cy="2286319"/>
+                    </a:xfrm>
+                    <a:prstGeom prst="rect">
+                      <a:avLst/>
+                    </a:prstGeom>
+                  </pic:spPr>
+                </pic:pic>
+              </a:graphicData>
+            </a:graphic>
+          </wp:inline>
+        </w:drawing>
+      </w:r>
+    </w:p>
+    <w:p>
+      <w:r>
+        <w:drawing>
+          <wp:inline distT="0" distB="0" distL="0" distR="0" wp14:anchorId="59E6FAA4" wp14:editId="0D2A475D">
+            <wp:extent cx="3543795" cy="1162212"/>
+            <wp:effectExtent l="0" t="0" r="0" b="0"/>
+            <wp:docPr id="16" name="Picture 16" descr="A screenshot of a computer&#10;&#10;Description automatically generated with medium confidence"/>
+            <wp:cNvGraphicFramePr>
+              <a:graphicFrameLocks xmlns:a="http://schemas.openxmlformats.org/drawingml/2006/main" noChangeAspect="1"/>
+            </wp:cNvGraphicFramePr>
+            <a:graphic xmlns:a="http://schemas.openxmlformats.org/drawingml/2006/main">
+              <a:graphicData uri="http://schemas.openxmlformats.org/drawingml/2006/picture">
+                <pic:pic xmlns:pic="http://schemas.openxmlformats.org/drawingml/2006/picture">
+                  <pic:nvPicPr>
+                    <pic:cNvPr id="16" name="Picture 16" descr="A screenshot of a computer&#10;&#10;Description automatically generated with medium confidence"/>
+                    <pic:cNvPicPr/>
+                  </pic:nvPicPr>
+                  <pic:blipFill>
+                    <a:blip r:embed="rId27"/>
+                    <a:stretch>
+                      <a:fillRect/>
+                    </a:stretch>
+                  </pic:blipFill>
+                  <pic:spPr>
+                    <a:xfrm>
+                      <a:off x="0" y="0"/>
+                      <a:ext cx="3543795" cy="1162212"/>
+                    </a:xfrm>
+                    <a:prstGeom prst="rect">
+                      <a:avLst/>
+                    </a:prstGeom>
+                  </pic:spPr>
+                </pic:pic>
+              </a:graphicData>
+            </a:graphic>
+          </wp:inline>
+        </w:drawing>
+      </w:r>
+    </w:p>
+    <w:p>
+      <w:r>
+        <w:drawing>
+          <wp:inline distT="0" distB="0" distL="0" distR="0" wp14:anchorId="4D570254" wp14:editId="1E012B42">
+            <wp:extent cx="3791479" cy="1457528"/>
+            <wp:effectExtent l="0" t="0" r="0" b="9525"/>
+            <wp:docPr id="17" name="Picture 17" descr="A screenshot of a computer&#10;&#10;Description automatically generated with medium confidence"/>
+            <wp:cNvGraphicFramePr>
+              <a:graphicFrameLocks xmlns:a="http://schemas.openxmlformats.org/drawingml/2006/main" noChangeAspect="1"/>
+            </wp:cNvGraphicFramePr>
+            <a:graphic xmlns:a="http://schemas.openxmlformats.org/drawingml/2006/main">
+              <a:graphicData uri="http://schemas.openxmlformats.org/drawingml/2006/picture">
+                <pic:pic xmlns:pic="http://schemas.openxmlformats.org/drawingml/2006/picture">
+                  <pic:nvPicPr>
+                    <pic:cNvPr id="17" name="Picture 17" descr="A screenshot of a computer&#10;&#10;Description automatically generated with medium confidence"/>
+                    <pic:cNvPicPr/>
+                  </pic:nvPicPr>
+                  <pic:blipFill>
+                    <a:blip r:embed="rId28"/>
+                    <a:stretch>
+                      <a:fillRect/>
+                    </a:stretch>
+                  </pic:blipFill>
+                  <pic:spPr>
+                    <a:xfrm>
+                      <a:off x="0" y="0"/>
+                      <a:ext cx="3791479" cy="1457528"/>
+                    </a:xfrm>
+                    <a:prstGeom prst="rect">
+                      <a:avLst/>
+                    </a:prstGeom>
+                  </pic:spPr>
+                </pic:pic>
+              </a:graphicData>
+            </a:graphic>
+          </wp:inline>
+        </w:drawing>
+      </w:r>
+    </w:p>
+    <w:p>
+      <w:r>
+        <w:drawing>
+          <wp:inline distT="0" distB="0" distL="0" distR="0" wp14:anchorId="552FC584" wp14:editId="24B92D40">
+            <wp:extent cx="3077004" cy="1543265"/>
+            <wp:effectExtent l="0" t="0" r="9525" b="0"/>
+            <wp:docPr id="18" name="Picture 18" descr="Graphical user interface, application&#10;&#10;Description automatically generated with medium confidence"/>
+            <wp:cNvGraphicFramePr>
+              <a:graphicFrameLocks xmlns:a="http://schemas.openxmlformats.org/drawingml/2006/main" noChangeAspect="1"/>
+            </wp:cNvGraphicFramePr>
+            <a:graphic xmlns:a="http://schemas.openxmlformats.org/drawingml/2006/main">
+              <a:graphicData uri="http://schemas.openxmlformats.org/drawingml/2006/picture">
+                <pic:pic xmlns:pic="http://schemas.openxmlformats.org/drawingml/2006/picture">
+                  <pic:nvPicPr>
+                    <pic:cNvPr id="18" name="Picture 18" descr="Graphical user interface, application&#10;&#10;Description automatically generated with medium confidence"/>
+                    <pic:cNvPicPr/>
+                  </pic:nvPicPr>
+                  <pic:blipFill>
+                    <a:blip r:embed="rId29"/>
+                    <a:stretch>
+                      <a:fillRect/>
+                    </a:stretch>
+                  </pic:blipFill>
+                  <pic:spPr>
+                    <a:xfrm>
+                      <a:off x="0" y="0"/>
+                      <a:ext cx="3077004" cy="1543265"/>
+                    </a:xfrm>
+                    <a:prstGeom prst="rect">
+                      <a:avLst/>
+                    </a:prstGeom>
+                  </pic:spPr>
+                </pic:pic>
+              </a:graphicData>
+            </a:graphic>
+          </wp:inline>
+        </w:drawing>
+      </w:r>
+    </w:p>
+    <w:p>
+      <w:r>
+        <w:lastRenderedPageBreak/>
+        <w:drawing>
+          <wp:inline distT="0" distB="0" distL="0" distR="0" wp14:anchorId="77EB89E6" wp14:editId="22163DF5">
+            <wp:extent cx="4315427" cy="1238423"/>
+            <wp:effectExtent l="0" t="0" r="0" b="0"/>
+            <wp:docPr id="19" name="Picture 19" descr="Timeline&#10;&#10;Description automatically generated"/>
+            <wp:cNvGraphicFramePr>
+              <a:graphicFrameLocks xmlns:a="http://schemas.openxmlformats.org/drawingml/2006/main" noChangeAspect="1"/>
+            </wp:cNvGraphicFramePr>
+            <a:graphic xmlns:a="http://schemas.openxmlformats.org/drawingml/2006/main">
+              <a:graphicData uri="http://schemas.openxmlformats.org/drawingml/2006/picture">
+                <pic:pic xmlns:pic="http://schemas.openxmlformats.org/drawingml/2006/picture">
+                  <pic:nvPicPr>
+                    <pic:cNvPr id="19" name="Picture 19" descr="Timeline&#10;&#10;Description automatically generated"/>
+                    <pic:cNvPicPr/>
+                  </pic:nvPicPr>
+                  <pic:blipFill>
+                    <a:blip r:embed="rId30"/>
+                    <a:stretch>
+                      <a:fillRect/>
+                    </a:stretch>
+                  </pic:blipFill>
+                  <pic:spPr>
+                    <a:xfrm>
+                      <a:off x="0" y="0"/>
+                      <a:ext cx="4315427" cy="1238423"/>
+                    </a:xfrm>
+                    <a:prstGeom prst="rect">
+                      <a:avLst/>
+                    </a:prstGeom>
+                  </pic:spPr>
+                </pic:pic>
+              </a:graphicData>
+            </a:graphic>
+          </wp:inline>
+        </w:drawing>
+      </w:r>
+    </w:p>
+    <w:p>
+      <w:r>
+        <w:drawing>
+          <wp:inline distT="0" distB="0" distL="0" distR="0" wp14:anchorId="409485E3" wp14:editId="1CE12B8F">
+            <wp:extent cx="3400900" cy="1086002"/>
+            <wp:effectExtent l="0" t="0" r="0" b="0"/>
+            <wp:docPr id="21" name="Picture 21" descr="A screenshot of a computer&#10;&#10;Description automatically generated with medium confidence"/>
+            <wp:cNvGraphicFramePr>
+              <a:graphicFrameLocks xmlns:a="http://schemas.openxmlformats.org/drawingml/2006/main" noChangeAspect="1"/>
+            </wp:cNvGraphicFramePr>
+            <a:graphic xmlns:a="http://schemas.openxmlformats.org/drawingml/2006/main">
+              <a:graphicData uri="http://schemas.openxmlformats.org/drawingml/2006/picture">
+                <pic:pic xmlns:pic="http://schemas.openxmlformats.org/drawingml/2006/picture">
+                  <pic:nvPicPr>
+                    <pic:cNvPr id="21" name="Picture 21" descr="A screenshot of a computer&#10;&#10;Description automatically generated with medium confidence"/>
+                    <pic:cNvPicPr/>
+                  </pic:nvPicPr>
+                  <pic:blipFill>
+                    <a:blip r:embed="rId31"/>
+                    <a:stretch>
+                      <a:fillRect/>
+                    </a:stretch>
+                  </pic:blipFill>
+                  <pic:spPr>
+                    <a:xfrm>
+                      <a:off x="0" y="0"/>
+                      <a:ext cx="3400900" cy="1086002"/>
+                    </a:xfrm>
+                    <a:prstGeom prst="rect">
+                      <a:avLst/>
+                    </a:prstGeom>
+                  </pic:spPr>
+                </pic:pic>
+              </a:graphicData>
+            </a:graphic>
+          </wp:inline>
+        </w:drawing>
+      </w:r>
+    </w:p>
+    <w:p>
+      <w:r>
+        <w:drawing>
+          <wp:inline distT="0" distB="0" distL="0" distR="0" wp14:anchorId="28B22EEE" wp14:editId="56BF1D9A">
+            <wp:extent cx="3648584" cy="1810003"/>
+            <wp:effectExtent l="0" t="0" r="0" b="0"/>
+            <wp:docPr id="20" name="Picture 20" descr="Text&#10;&#10;Description automatically generated"/>
+            <wp:cNvGraphicFramePr>
+              <a:graphicFrameLocks xmlns:a="http://schemas.openxmlformats.org/drawingml/2006/main" noChangeAspect="1"/>
+            </wp:cNvGraphicFramePr>
+            <a:graphic xmlns:a="http://schemas.openxmlformats.org/drawingml/2006/main">
+              <a:graphicData uri="http://schemas.openxmlformats.org/drawingml/2006/picture">
+                <pic:pic xmlns:pic="http://schemas.openxmlformats.org/drawingml/2006/picture">
+                  <pic:nvPicPr>
+                    <pic:cNvPr id="20" name="Picture 20" descr="Text&#10;&#10;Description automatically generated"/>
+                    <pic:cNvPicPr/>
+                  </pic:nvPicPr>
+                  <pic:blipFill>
+                    <a:blip r:embed="rId32"/>
+                    <a:stretch>
+                      <a:fillRect/>
+                    </a:stretch>
+                  </pic:blipFill>
+                  <pic:spPr>
+                    <a:xfrm>
+                      <a:off x="0" y="0"/>
+                      <a:ext cx="3648584" cy="1810003"/>
+                    </a:xfrm>
+                    <a:prstGeom prst="rect">
+                      <a:avLst/>
+                    </a:prstGeom>
+                  </pic:spPr>
+                </pic:pic>
+              </a:graphicData>
+            </a:graphic>
+          </wp:inline>
+        </w:drawing>
+      </w:r>
+    </w:p>
+    <w:p>
+      <w:r>
+        <w:drawing>
+          <wp:inline distT="0" distB="0" distL="0" distR="0" wp14:anchorId="248A31C3" wp14:editId="64A3D5A3">
+            <wp:extent cx="3143689" cy="1057423"/>
+            <wp:effectExtent l="0" t="0" r="0" b="9525"/>
+            <wp:docPr id="22" name="Picture 22" descr="A screenshot of a computer&#10;&#10;Description automatically generated with medium confidence"/>
+            <wp:cNvGraphicFramePr>
+              <a:graphicFrameLocks xmlns:a="http://schemas.openxmlformats.org/drawingml/2006/main" noChangeAspect="1"/>
+            </wp:cNvGraphicFramePr>
+            <a:graphic xmlns:a="http://schemas.openxmlformats.org/drawingml/2006/main">
+              <a:graphicData uri="http://schemas.openxmlformats.org/drawingml/2006/picture">
+                <pic:pic xmlns:pic="http://schemas.openxmlformats.org/drawingml/2006/picture">
+                  <pic:nvPicPr>
+                    <pic:cNvPr id="22" name="Picture 22" descr="A screenshot of a computer&#10;&#10;Description automatically generated with medium confidence"/>
+                    <pic:cNvPicPr/>
+                  </pic:nvPicPr>
+                  <pic:blipFill>
+                    <a:blip r:embed="rId33"/>
+                    <a:stretch>
+                      <a:fillRect/>
+                    </a:stretch>
+                  </pic:blipFill>
+                  <pic:spPr>
+                    <a:xfrm>
+                      <a:off x="0" y="0"/>
+                      <a:ext cx="3143689" cy="1057423"/>
+                    </a:xfrm>
+                    <a:prstGeom prst="rect">
+                      <a:avLst/>
+                    </a:prstGeom>
+                  </pic:spPr>
+                </pic:pic>
+              </a:graphicData>
+            </a:graphic>
+          </wp:inline>
+        </w:drawing>
+      </w:r>
+    </w:p>
+    <w:p>
+      <w:r>
+        <w:drawing>
+          <wp:inline distT="0" distB="0" distL="0" distR="0" wp14:anchorId="3B415C74" wp14:editId="558498D8">
+            <wp:extent cx="3410426" cy="1228896"/>
+            <wp:effectExtent l="0" t="0" r="0" b="0"/>
+            <wp:docPr id="23" name="Picture 23" descr="A screenshot of a computer&#10;&#10;Description automatically generated with medium confidence"/>
+            <wp:cNvGraphicFramePr>
+              <a:graphicFrameLocks xmlns:a="http://schemas.openxmlformats.org/drawingml/2006/main" noChangeAspect="1"/>
+            </wp:cNvGraphicFramePr>
+            <a:graphic xmlns:a="http://schemas.openxmlformats.org/drawingml/2006/main">
+              <a:graphicData uri="http://schemas.openxmlformats.org/drawingml/2006/picture">
+                <pic:pic xmlns:pic="http://schemas.openxmlformats.org/drawingml/2006/picture">
+                  <pic:nvPicPr>
+                    <pic:cNvPr id="23" name="Picture 23" descr="A screenshot of a computer&#10;&#10;Description automatically generated with medium confidence"/>
+                    <pic:cNvPicPr/>
+                  </pic:nvPicPr>
+                  <pic:blipFill>
+                    <a:blip r:embed="rId34"/>
+                    <a:stretch>
+                      <a:fillRect/>
+                    </a:stretch>
+                  </pic:blipFill>
+                  <pic:spPr>
+                    <a:xfrm>
+                      <a:off x="0" y="0"/>
+                      <a:ext cx="3410426" cy="1228896"/>
+                    </a:xfrm>
+                    <a:prstGeom prst="rect">
+                      <a:avLst/>
+                    </a:prstGeom>
+                  </pic:spPr>
+                </pic:pic>
+              </a:graphicData>
+            </a:graphic>
+          </wp:inline>
+        </w:drawing>
+      </w:r>
+    </w:p>
+    <w:p>
+      <w:r>
+        <w:drawing>
+          <wp:inline distT="0" distB="0" distL="0" distR="0" wp14:anchorId="485FACF0" wp14:editId="197A3BA5">
+            <wp:extent cx="3143689" cy="1381318"/>
+            <wp:effectExtent l="0" t="0" r="0" b="9525"/>
+            <wp:docPr id="24" name="Picture 24" descr="A screenshot of a computer&#10;&#10;Description automatically generated with medium confidence"/>
+            <wp:cNvGraphicFramePr>
+              <a:graphicFrameLocks xmlns:a="http://schemas.openxmlformats.org/drawingml/2006/main" noChangeAspect="1"/>
+            </wp:cNvGraphicFramePr>
+            <a:graphic xmlns:a="http://schemas.openxmlformats.org/drawingml/2006/main">
+              <a:graphicData uri="http://schemas.openxmlformats.org/drawingml/2006/picture">
+                <pic:pic xmlns:pic="http://schemas.openxmlformats.org/drawingml/2006/picture">
+                  <pic:nvPicPr>
+                    <pic:cNvPr id="24" name="Picture 24" descr="A screenshot of a computer&#10;&#10;Description automatically generated with medium confidence"/>
+                    <pic:cNvPicPr/>
+                  </pic:nvPicPr>
+                  <pic:blipFill>
+                    <a:blip r:embed="rId35"/>
+                    <a:stretch>
+                      <a:fillRect/>
+                    </a:stretch>
+                  </pic:blipFill>
+                  <pic:spPr>
+                    <a:xfrm>
+                      <a:off x="0" y="0"/>
+                      <a:ext cx="3143689" cy="1381318"/>
+                    </a:xfrm>
+                    <a:prstGeom prst="rect">
+                      <a:avLst/>
+                    </a:prstGeom>
+                  </pic:spPr>
+                </pic:pic>
+              </a:graphicData>
+            </a:graphic>
+          </wp:inline>
+        </w:drawing>
+      </w:r>
+    </w:p>
+    <w:p>
+      <w:r>
+        <w:lastRenderedPageBreak/>
+        <w:drawing>
+          <wp:inline distT="0" distB="0" distL="0" distR="0" wp14:anchorId="50C31571" wp14:editId="671A7653">
+            <wp:extent cx="4448796" cy="2638793"/>
+            <wp:effectExtent l="0" t="0" r="9525" b="9525"/>
+            <wp:docPr id="25" name="Picture 25" descr="A screenshot of a computer&#10;&#10;Description automatically generated with medium confidence"/>
+            <wp:cNvGraphicFramePr>
+              <a:graphicFrameLocks xmlns:a="http://schemas.openxmlformats.org/drawingml/2006/main" noChangeAspect="1"/>
+            </wp:cNvGraphicFramePr>
+            <a:graphic xmlns:a="http://schemas.openxmlformats.org/drawingml/2006/main">
+              <a:graphicData uri="http://schemas.openxmlformats.org/drawingml/2006/picture">
+                <pic:pic xmlns:pic="http://schemas.openxmlformats.org/drawingml/2006/picture">
+                  <pic:nvPicPr>
+                    <pic:cNvPr id="25" name="Picture 25" descr="A screenshot of a computer&#10;&#10;Description automatically generated with medium confidence"/>
+                    <pic:cNvPicPr/>
+                  </pic:nvPicPr>
+                  <pic:blipFill>
+                    <a:blip r:embed="rId36"/>
+                    <a:stretch>
+                      <a:fillRect/>
+                    </a:stretch>
+                  </pic:blipFill>
+                  <pic:spPr>
+                    <a:xfrm>
+                      <a:off x="0" y="0"/>
+                      <a:ext cx="4448796" cy="2638793"/>
+                    </a:xfrm>
+                    <a:prstGeom prst="rect">
+                      <a:avLst/>
+                    </a:prstGeom>
+                  </pic:spPr>
+                </pic:pic>
+              </a:graphicData>
+            </a:graphic>
+          </wp:inline>
+        </w:drawing>
+      </w:r>
     </w:p>
     <w:p>
       <w:pPr>
@@ -2326,7 +3235,15 @@
         <w:spacing w:before="0"/>
       </w:pPr>
       <w:r>
-        <w:t xml:space="preserve">For a database to be in first normal form, it has to follow these </w:t>
+        <w:t xml:space="preserve">For a database to be in first normal form, it </w:t>
+      </w:r>
+      <w:proofErr w:type="gramStart"/>
+      <w:r>
+        <w:t>has to</w:t>
+      </w:r>
+      <w:proofErr w:type="gramEnd"/>
+      <w:r>
+        <w:t xml:space="preserve"> follow these </w:t>
       </w:r>
       <w:r>
         <w:t>four</w:t>
@@ -2345,7 +3262,15 @@
         <w:spacing w:before="0"/>
       </w:pPr>
       <w:r>
-        <w:t>Each column has to store only one value.</w:t>
+        <w:t xml:space="preserve">Each column </w:t>
+      </w:r>
+      <w:proofErr w:type="gramStart"/>
+      <w:r>
+        <w:t>has to</w:t>
+      </w:r>
+      <w:proofErr w:type="gramEnd"/>
+      <w:r>
+        <w:t xml:space="preserve"> store only one value.</w:t>
       </w:r>
     </w:p>
     <w:p>
@@ -2358,7 +3283,15 @@
         <w:spacing w:before="0"/>
       </w:pPr>
       <w:r>
-        <w:t>All the values in a column have to be of the same type.</w:t>
+        <w:t xml:space="preserve">All the values in a column </w:t>
+      </w:r>
+      <w:proofErr w:type="gramStart"/>
+      <w:r>
+        <w:t>have to</w:t>
+      </w:r>
+      <w:proofErr w:type="gramEnd"/>
+      <w:r>
+        <w:t xml:space="preserve"> be of the same type.</w:t>
       </w:r>
     </w:p>
     <w:p>
@@ -2371,7 +3304,15 @@
         <w:spacing w:before="0"/>
       </w:pPr>
       <w:r>
-        <w:t>Each column’s name has to be unique.</w:t>
+        <w:t xml:space="preserve">Each column’s name </w:t>
+      </w:r>
+      <w:proofErr w:type="gramStart"/>
+      <w:r>
+        <w:t>has to</w:t>
+      </w:r>
+      <w:proofErr w:type="gramEnd"/>
+      <w:r>
+        <w:t xml:space="preserve"> be unique.</w:t>
       </w:r>
     </w:p>
     <w:p>
@@ -2384,7 +3325,15 @@
         <w:spacing w:before="0"/>
       </w:pPr>
       <w:r>
-        <w:t>Every column has to relate to the key.</w:t>
+        <w:t xml:space="preserve">Every column </w:t>
+      </w:r>
+      <w:proofErr w:type="gramStart"/>
+      <w:r>
+        <w:t>has to</w:t>
+      </w:r>
+      <w:proofErr w:type="gramEnd"/>
+      <w:r>
+        <w:t xml:space="preserve"> relate to the key.</w:t>
       </w:r>
     </w:p>
     <w:p>
@@ -2453,11 +3402,7 @@
         <w:t>actor’s</w:t>
       </w:r>
       <w:r>
-        <w:t xml:space="preserve"> name in it and separate them with </w:t>
-      </w:r>
-      <w:r>
-        <w:lastRenderedPageBreak/>
-        <w:t xml:space="preserve">commas. But </w:t>
+        <w:t xml:space="preserve"> name in it and separate them with commas. But </w:t>
       </w:r>
       <w:r>
         <w:t>it would violate one of the 1NF rule since only one value has to be stored in a column. T</w:t>
@@ -2521,7 +3466,11 @@
         <w:t xml:space="preserve">table instance stores information about </w:t>
       </w:r>
       <w:r>
-        <w:t>the nature of the functions that the person had on this content.</w:t>
+        <w:t xml:space="preserve">the nature of the functions that the person had </w:t>
+      </w:r>
+      <w:r>
+        <w:lastRenderedPageBreak/>
+        <w:t>on this content.</w:t>
       </w:r>
       <w:r>
         <w:t xml:space="preserve"> </w:t>
@@ -2551,7 +3500,7 @@
                     <pic:cNvPicPr/>
                   </pic:nvPicPr>
                   <pic:blipFill rotWithShape="1">
-                    <a:blip r:embed="rId18"/>
+                    <a:blip r:embed="rId37"/>
                     <a:srcRect t="10715"/>
                     <a:stretch/>
                   </pic:blipFill>
@@ -2595,14 +3544,27 @@
       <w:r>
         <w:t xml:space="preserve">Figure </w:t>
       </w:r>
-      <w:fldSimple w:instr=" SEQ Figure \* ARABIC ">
-        <w:r>
-          <w:rPr>
-            <w:noProof/>
-          </w:rPr>
-          <w:t>1</w:t>
-        </w:r>
-      </w:fldSimple>
+      <w:r>
+        <w:fldChar w:fldCharType="begin"/>
+      </w:r>
+      <w:r>
+        <w:instrText xml:space="preserve"> SEQ Figure \* ARABIC </w:instrText>
+      </w:r>
+      <w:r>
+        <w:fldChar w:fldCharType="separate"/>
+      </w:r>
+      <w:r>
+        <w:rPr>
+          <w:noProof/>
+        </w:rPr>
+        <w:t>2</w:t>
+      </w:r>
+      <w:r>
+        <w:rPr>
+          <w:noProof/>
+        </w:rPr>
+        <w:fldChar w:fldCharType="end"/>
+      </w:r>
       <w:r>
         <w:t>: content, works and person table relationship</w:t>
       </w:r>
@@ -2656,7 +3618,15 @@
         <w:t>varchar</w:t>
       </w:r>
       <w:r>
-        <w:t xml:space="preserve"> to store the name and one of the type </w:t>
+        <w:t xml:space="preserve"> to store the name and one of the </w:t>
+      </w:r>
+      <w:proofErr w:type="gramStart"/>
+      <w:r>
+        <w:t>type</w:t>
+      </w:r>
+      <w:proofErr w:type="gramEnd"/>
+      <w:r>
+        <w:t xml:space="preserve"> </w:t>
       </w:r>
       <w:r>
         <w:rPr>
@@ -2707,7 +3677,6 @@
     <w:p>
       <w:pPr>
         <w:sectPr>
-          <w:type w:val="continuous"/>
           <w:pgSz w:w="11900" w:h="16840"/>
           <w:pgMar w:top="1440" w:right="1800" w:bottom="1440" w:left="1800" w:header="708" w:footer="708" w:gutter="0"/>
           <w:pgNumType w:start="1"/>
@@ -2721,7 +3690,6 @@
     <w:p>
       <w:pPr>
         <w:sectPr>
-          <w:type w:val="continuous"/>
           <w:pgSz w:w="11900" w:h="16840"/>
           <w:pgMar w:top="1440" w:right="1800" w:bottom="1440" w:left="1800" w:header="708" w:footer="708" w:gutter="0"/>
           <w:pgNumType w:start="1"/>
@@ -2739,7 +3707,6 @@
         <w:rPr>
           <w:noProof/>
         </w:rPr>
-        <w:lastRenderedPageBreak/>
         <w:drawing>
           <wp:inline distT="0" distB="0" distL="0" distR="0" wp14:anchorId="43F9DCD9" wp14:editId="69A07D5A">
             <wp:extent cx="2689860" cy="1174157"/>
@@ -2756,7 +3723,7 @@
                     <pic:cNvPicPr/>
                   </pic:nvPicPr>
                   <pic:blipFill>
-                    <a:blip r:embed="rId19"/>
+                    <a:blip r:embed="rId38"/>
                     <a:stretch>
                       <a:fillRect/>
                     </a:stretch>
@@ -2788,14 +3755,27 @@
       <w:r>
         <w:t xml:space="preserve">Figure </w:t>
       </w:r>
-      <w:fldSimple w:instr=" SEQ Figure \* ARABIC ">
-        <w:r>
-          <w:rPr>
-            <w:noProof/>
-          </w:rPr>
-          <w:t>2</w:t>
-        </w:r>
-      </w:fldSimple>
+      <w:r>
+        <w:fldChar w:fldCharType="begin"/>
+      </w:r>
+      <w:r>
+        <w:instrText xml:space="preserve"> SEQ Figure \* ARABIC </w:instrText>
+      </w:r>
+      <w:r>
+        <w:fldChar w:fldCharType="separate"/>
+      </w:r>
+      <w:r>
+        <w:rPr>
+          <w:noProof/>
+        </w:rPr>
+        <w:t>3</w:t>
+      </w:r>
+      <w:r>
+        <w:rPr>
+          <w:noProof/>
+        </w:rPr>
+        <w:fldChar w:fldCharType="end"/>
+      </w:r>
       <w:r>
         <w:t>: content table</w:t>
       </w:r>
@@ -2828,7 +3808,7 @@
                     <pic:cNvPicPr/>
                   </pic:nvPicPr>
                   <pic:blipFill rotWithShape="1">
-                    <a:blip r:embed="rId20"/>
+                    <a:blip r:embed="rId39"/>
                     <a:srcRect l="5613" t="5264" r="6216" b="10038"/>
                     <a:stretch/>
                   </pic:blipFill>
@@ -2867,14 +3847,27 @@
       <w:r>
         <w:t xml:space="preserve">Figure </w:t>
       </w:r>
-      <w:fldSimple w:instr=" SEQ Figure \* ARABIC ">
-        <w:r>
-          <w:rPr>
-            <w:noProof/>
-          </w:rPr>
-          <w:t>3</w:t>
-        </w:r>
-      </w:fldSimple>
+      <w:r>
+        <w:fldChar w:fldCharType="begin"/>
+      </w:r>
+      <w:r>
+        <w:instrText xml:space="preserve"> SEQ Figure \* ARABIC </w:instrText>
+      </w:r>
+      <w:r>
+        <w:fldChar w:fldCharType="separate"/>
+      </w:r>
+      <w:r>
+        <w:rPr>
+          <w:noProof/>
+        </w:rPr>
+        <w:t>4</w:t>
+      </w:r>
+      <w:r>
+        <w:rPr>
+          <w:noProof/>
+        </w:rPr>
+        <w:fldChar w:fldCharType="end"/>
+      </w:r>
       <w:r>
         <w:t>: award table</w:t>
       </w:r>
@@ -2930,7 +3923,7 @@
                     <pic:cNvPicPr/>
                   </pic:nvPicPr>
                   <pic:blipFill>
-                    <a:blip r:embed="rId21"/>
+                    <a:blip r:embed="rId40"/>
                     <a:stretch>
                       <a:fillRect/>
                     </a:stretch>
@@ -2974,14 +3967,27 @@
       <w:r>
         <w:t xml:space="preserve">Figure </w:t>
       </w:r>
-      <w:fldSimple w:instr=" SEQ Figure \* ARABIC ">
-        <w:r>
-          <w:rPr>
-            <w:noProof/>
-          </w:rPr>
-          <w:t>4</w:t>
-        </w:r>
-      </w:fldSimple>
+      <w:r>
+        <w:fldChar w:fldCharType="begin"/>
+      </w:r>
+      <w:r>
+        <w:instrText xml:space="preserve"> SEQ Figure \* ARABIC </w:instrText>
+      </w:r>
+      <w:r>
+        <w:fldChar w:fldCharType="separate"/>
+      </w:r>
+      <w:r>
+        <w:rPr>
+          <w:noProof/>
+        </w:rPr>
+        <w:t>5</w:t>
+      </w:r>
+      <w:r>
+        <w:rPr>
+          <w:noProof/>
+        </w:rPr>
+        <w:fldChar w:fldCharType="end"/>
+      </w:r>
       <w:r>
         <w:t>: instance of the "content” table</w:t>
       </w:r>
@@ -3108,7 +4114,7 @@
                     <pic:cNvPicPr/>
                   </pic:nvPicPr>
                   <pic:blipFill rotWithShape="1">
-                    <a:blip r:embed="rId22"/>
+                    <a:blip r:embed="rId41"/>
                     <a:srcRect l="1880" t="12742" r="819" b="10806"/>
                     <a:stretch/>
                   </pic:blipFill>
@@ -3147,14 +4153,27 @@
       <w:r>
         <w:t xml:space="preserve">Figure </w:t>
       </w:r>
-      <w:fldSimple w:instr=" SEQ Figure \* ARABIC ">
-        <w:r>
-          <w:rPr>
-            <w:noProof/>
-          </w:rPr>
-          <w:t>5</w:t>
-        </w:r>
-      </w:fldSimple>
+      <w:r>
+        <w:fldChar w:fldCharType="begin"/>
+      </w:r>
+      <w:r>
+        <w:instrText xml:space="preserve"> SEQ Figure \* ARABIC </w:instrText>
+      </w:r>
+      <w:r>
+        <w:fldChar w:fldCharType="separate"/>
+      </w:r>
+      <w:r>
+        <w:rPr>
+          <w:noProof/>
+        </w:rPr>
+        <w:t>6</w:t>
+      </w:r>
+      <w:r>
+        <w:rPr>
+          <w:noProof/>
+        </w:rPr>
+        <w:fldChar w:fldCharType="end"/>
+      </w:r>
       <w:r>
         <w:t>: relationship between a user and a content</w:t>
       </w:r>
@@ -3302,7 +4321,15 @@
         <w:t>note</w:t>
       </w:r>
       <w:r>
-        <w:t xml:space="preserve"> does not dependent on the content ID solely. It also depends on the user ID. If I had done that we would have an instance of each content for each note given. Since </w:t>
+        <w:t xml:space="preserve"> does not dependent on the content ID solely. It also depends on the user ID. If I had done </w:t>
+      </w:r>
+      <w:proofErr w:type="gramStart"/>
+      <w:r>
+        <w:t>that</w:t>
+      </w:r>
+      <w:proofErr w:type="gramEnd"/>
+      <w:r>
+        <w:t xml:space="preserve"> we would have an instance of each content for each note given. Since </w:t>
       </w:r>
       <w:r>
         <w:rPr>
@@ -3361,7 +4388,15 @@
         <w:pStyle w:val="Style1"/>
       </w:pPr>
       <w:r>
-        <w:t xml:space="preserve">For a table to be in Boyce-Codd Normal Form (BCNF) it has to be in the third normal form and for any dependency </w:t>
+        <w:t xml:space="preserve">For a table to be in Boyce-Codd Normal Form (BCNF) it </w:t>
+      </w:r>
+      <w:proofErr w:type="gramStart"/>
+      <w:r>
+        <w:t>has to</w:t>
+      </w:r>
+      <w:proofErr w:type="gramEnd"/>
+      <w:r>
+        <w:t xml:space="preserve"> be in the third normal form and for any dependency </w:t>
       </w:r>
       <w:r>
         <w:rPr>
@@ -3461,7 +4496,15 @@
         <w:t xml:space="preserve">. </w:t>
       </w:r>
       <w:r>
-        <w:t>Example Queries: Your Database In Action</w:t>
+        <w:t xml:space="preserve">Example Queries: Your Database </w:t>
+      </w:r>
+      <w:proofErr w:type="gramStart"/>
+      <w:r>
+        <w:t>In</w:t>
+      </w:r>
+      <w:proofErr w:type="gramEnd"/>
+      <w:r>
+        <w:t xml:space="preserve"> Action</w:t>
       </w:r>
       <w:commentRangeEnd w:id="34"/>
       <w:r>
@@ -3533,7 +4576,7 @@
       <w:bookmarkEnd w:id="39"/>
     </w:p>
     <w:p>
-      <w:hyperlink r:id="rId23" w:history="1">
+      <w:hyperlink r:id="rId42" w:history="1">
         <w:r>
           <w:rPr>
             <w:rStyle w:val="Hyperlink"/>
@@ -3579,7 +4622,7 @@
     </w:p>
     <w:p/>
     <w:p>
-      <w:hyperlink r:id="rId24" w:history="1">
+      <w:hyperlink r:id="rId43" w:history="1">
         <w:r>
           <w:rPr>
             <w:rStyle w:val="Hyperlink"/>
@@ -3590,7 +4633,7 @@
     </w:p>
     <w:p/>
     <w:p>
-      <w:hyperlink r:id="rId25" w:history="1">
+      <w:hyperlink r:id="rId44" w:history="1">
         <w:r>
           <w:rPr>
             <w:rStyle w:val="Hyperlink"/>
@@ -3601,7 +4644,7 @@
     </w:p>
     <w:p/>
     <w:p>
-      <w:hyperlink r:id="rId26" w:history="1">
+      <w:hyperlink r:id="rId45" w:history="1">
         <w:r>
           <w:rPr>
             <w:rStyle w:val="Hyperlink"/>
@@ -3631,7 +4674,7 @@
 
 <file path=word/comments.xml><?xml version="1.0" encoding="utf-8"?>
 <w:comments xmlns:wpc="http://schemas.microsoft.com/office/word/2010/wordprocessingCanvas" xmlns:cx="http://schemas.microsoft.com/office/drawing/2014/chartex" xmlns:cx1="http://schemas.microsoft.com/office/drawing/2015/9/8/chartex" xmlns:cx2="http://schemas.microsoft.com/office/drawing/2015/10/21/chartex" xmlns:cx3="http://schemas.microsoft.com/office/drawing/2016/5/9/chartex" xmlns:cx4="http://schemas.microsoft.com/office/drawing/2016/5/10/chartex" xmlns:cx5="http://schemas.microsoft.com/office/drawing/2016/5/11/chartex" xmlns:cx6="http://schemas.microsoft.com/office/drawing/2016/5/12/chartex" xmlns:cx7="http://schemas.microsoft.com/office/drawing/2016/5/13/chartex" xmlns:cx8="http://schemas.microsoft.com/office/drawing/2016/5/14/chartex" xmlns:mc="http://schemas.openxmlformats.org/markup-compatibility/2006" xmlns:aink="http://schemas.microsoft.com/office/drawing/2016/ink" xmlns:am3d="http://schemas.microsoft.com/office/drawing/2017/model3d" xmlns:o="urn:schemas-microsoft-com:office:office" xmlns:r="http://schemas.openxmlformats.org/officeDocument/2006/relationships" xmlns:m="http://schemas.openxmlformats.org/officeDocument/2006/math" xmlns:v="urn:schemas-microsoft-com:vml" xmlns:wp14="http://schemas.microsoft.com/office/word/2010/wordprocessingDrawing" xmlns:wp="http://schemas.openxmlformats.org/drawingml/2006/wordprocessingDrawing" xmlns:w10="urn:schemas-microsoft-com:office:word" xmlns:w="http://schemas.openxmlformats.org/wordprocessingml/2006/main" xmlns:w14="http://schemas.microsoft.com/office/word/2010/wordml" xmlns:w15="http://schemas.microsoft.com/office/word/2012/wordml" xmlns:w16cex="http://schemas.microsoft.com/office/word/2018/wordml/cex" xmlns:w16cid="http://schemas.microsoft.com/office/word/2016/wordml/cid" xmlns:w16="http://schemas.microsoft.com/office/word/2018/wordml" xmlns:w16sdtdh="http://schemas.microsoft.com/office/word/2020/wordml/sdtdatahash" xmlns:w16se="http://schemas.microsoft.com/office/word/2015/wordml/symex" xmlns:wpg="http://schemas.microsoft.com/office/word/2010/wordprocessingGroup" xmlns:wpi="http://schemas.microsoft.com/office/word/2010/wordprocessingInk" xmlns:wne="http://schemas.microsoft.com/office/word/2006/wordml" xmlns:wps="http://schemas.microsoft.com/office/word/2010/wordprocessingShape" mc:Ignorable="w14 w15 w16se w16cid w16 w16cex w16sdtdh wp14">
-  <w:comment w:id="1" w:author="Nicolas Di Costanzo" w:date="2022-04-03T09:35:00Z" w:initials="NDC">
+  <w:comment w:id="1" w:author="Nicolas Di Costanzo" w:date="2022-04-03T10:35:00Z" w:initials="NDC">
     <w:p>
       <w:pPr>
         <w:pStyle w:val="CommentText"/>
@@ -3657,7 +4700,7 @@
       </w:r>
     </w:p>
   </w:comment>
-  <w:comment w:id="3" w:author="Nicolas Di Costanzo" w:date="2022-04-03T09:35:00Z" w:initials="NDC">
+  <w:comment w:id="3" w:author="Nicolas Di Costanzo" w:date="2022-04-03T10:35:00Z" w:initials="NDC">
     <w:p>
       <w:pPr>
         <w:pStyle w:val="CommentText"/>
@@ -3673,7 +4716,7 @@
       </w:r>
     </w:p>
   </w:comment>
-  <w:comment w:id="5" w:author="Nicolas Di Costanzo" w:date="2022-04-03T09:35:00Z" w:initials="NDC">
+  <w:comment w:id="5" w:author="Nicolas Di Costanzo" w:date="2022-04-03T10:35:00Z" w:initials="NDC">
     <w:p>
       <w:pPr>
         <w:pStyle w:val="CommentText"/>
@@ -3689,7 +4732,7 @@
       </w:r>
     </w:p>
   </w:comment>
-  <w:comment w:id="30" w:author="Nicolas Di Costanzo" w:date="2022-04-03T09:35:00Z" w:initials="NDC">
+  <w:comment w:id="30" w:author="Nicolas Di Costanzo" w:date="2022-04-03T10:35:00Z" w:initials="NDC">
     <w:p>
       <w:pPr>
         <w:pStyle w:val="CommentText"/>
@@ -3705,7 +4748,7 @@
       </w:r>
     </w:p>
   </w:comment>
-  <w:comment w:id="32" w:author="Nicolas Di Costanzo" w:date="2022-04-03T09:36:00Z" w:initials="NDC">
+  <w:comment w:id="32" w:author="Nicolas Di Costanzo" w:date="2022-04-03T10:36:00Z" w:initials="NDC">
     <w:p>
       <w:pPr>
         <w:pStyle w:val="CommentText"/>
@@ -3721,7 +4764,7 @@
       </w:r>
     </w:p>
   </w:comment>
-  <w:comment w:id="34" w:author="Nicolas Di Costanzo" w:date="2022-04-03T09:36:00Z" w:initials="NDC">
+  <w:comment w:id="34" w:author="Nicolas Di Costanzo" w:date="2022-04-03T10:36:00Z" w:initials="NDC">
     <w:p>
       <w:pPr>
         <w:pStyle w:val="CommentText"/>
@@ -3745,7 +4788,7 @@
       </w:r>
     </w:p>
   </w:comment>
-  <w:comment w:id="36" w:author="Nicolas Di Costanzo" w:date="2022-04-03T09:36:00Z" w:initials="NDC">
+  <w:comment w:id="36" w:author="Nicolas Di Costanzo" w:date="2022-04-03T10:36:00Z" w:initials="NDC">
     <w:p>
       <w:pPr>
         <w:pStyle w:val="CommentText"/>
@@ -3761,7 +4804,7 @@
       </w:r>
     </w:p>
   </w:comment>
-  <w:comment w:id="38" w:author="Nicolas Di Costanzo" w:date="2022-04-03T09:36:00Z" w:initials="NDC">
+  <w:comment w:id="38" w:author="Nicolas Di Costanzo" w:date="2022-04-03T10:36:00Z" w:initials="NDC">
     <w:p>
       <w:pPr>
         <w:pStyle w:val="CommentText"/>
@@ -3777,7 +4820,7 @@
       </w:r>
     </w:p>
   </w:comment>
-  <w:comment w:id="40" w:author="Nicolas Di Costanzo" w:date="2022-04-03T09:36:00Z" w:initials="NDC">
+  <w:comment w:id="40" w:author="Nicolas Di Costanzo" w:date="2022-04-03T10:36:00Z" w:initials="NDC">
     <w:p>
       <w:pPr>
         <w:pStyle w:val="CommentText"/>
@@ -3793,7 +4836,7 @@
       </w:r>
     </w:p>
   </w:comment>
-  <w:comment w:id="41" w:author="Nicolas Di Costanzo" w:date="2022-04-05T10:10:00Z" w:initials="NDC">
+  <w:comment w:id="41" w:author="Nicolas Di Costanzo" w:date="2022-04-05T11:10:00Z" w:initials="NDC">
     <w:p>
       <w:pPr>
         <w:pStyle w:val="CommentText"/>
@@ -4336,13 +5379,13 @@
       </w:pPr>
     </w:lvl>
   </w:abstractNum>
-  <w:num w:numId="1">
+  <w:num w:numId="1" w16cid:durableId="1144857491">
     <w:abstractNumId w:val="2"/>
   </w:num>
-  <w:num w:numId="2">
+  <w:num w:numId="2" w16cid:durableId="565337853">
     <w:abstractNumId w:val="0"/>
   </w:num>
-  <w:num w:numId="3">
+  <w:num w:numId="3" w16cid:durableId="1294402727">
     <w:abstractNumId w:val="1"/>
   </w:num>
 </w:numbering>

</xml_diff>

<commit_message>
update report and sql file
</commit_message>
<xml_diff>
--- a/Project Report template 2022.docx
+++ b/Project Report template 2022.docx
@@ -3168,14 +3168,27 @@
       <w:r>
         <w:t xml:space="preserve">Figure </w:t>
       </w:r>
-      <w:fldSimple w:instr=" SEQ Figure \* ARABIC ">
-        <w:r>
-          <w:rPr>
-            <w:noProof/>
-          </w:rPr>
-          <w:t>1</w:t>
-        </w:r>
-      </w:fldSimple>
+      <w:r>
+        <w:fldChar w:fldCharType="begin"/>
+      </w:r>
+      <w:r>
+        <w:instrText xml:space="preserve"> SEQ Figure \* ARABIC </w:instrText>
+      </w:r>
+      <w:r>
+        <w:fldChar w:fldCharType="separate"/>
+      </w:r>
+      <w:r>
+        <w:rPr>
+          <w:noProof/>
+        </w:rPr>
+        <w:t>1</w:t>
+      </w:r>
+      <w:r>
+        <w:rPr>
+          <w:noProof/>
+        </w:rPr>
+        <w:fldChar w:fldCharType="end"/>
+      </w:r>
       <w:r>
         <w:t xml:space="preserve">: Database design (only primary keys are </w:t>
       </w:r>
@@ -3261,27 +3274,14 @@
       <w:r>
         <w:t xml:space="preserve">Figure </w:t>
       </w:r>
-      <w:r>
-        <w:fldChar w:fldCharType="begin"/>
-      </w:r>
-      <w:r>
-        <w:instrText xml:space="preserve"> SEQ Figure \* ARABIC </w:instrText>
-      </w:r>
-      <w:r>
-        <w:fldChar w:fldCharType="separate"/>
-      </w:r>
-      <w:r>
-        <w:rPr>
-          <w:noProof/>
-        </w:rPr>
-        <w:t>2</w:t>
-      </w:r>
-      <w:r>
-        <w:rPr>
-          <w:noProof/>
-        </w:rPr>
-        <w:fldChar w:fldCharType="end"/>
-      </w:r>
+      <w:fldSimple w:instr=" SEQ Figure \* ARABIC ">
+        <w:r>
+          <w:rPr>
+            <w:noProof/>
+          </w:rPr>
+          <w:t>2</w:t>
+        </w:r>
+      </w:fldSimple>
       <w:r>
         <w:t>: Content table</w:t>
       </w:r>
@@ -3425,27 +3425,14 @@
       <w:r>
         <w:t xml:space="preserve">Figure </w:t>
       </w:r>
-      <w:r>
-        <w:fldChar w:fldCharType="begin"/>
-      </w:r>
-      <w:r>
-        <w:instrText xml:space="preserve"> SEQ Figure \* ARABIC </w:instrText>
-      </w:r>
-      <w:r>
-        <w:fldChar w:fldCharType="separate"/>
-      </w:r>
-      <w:r>
-        <w:rPr>
-          <w:noProof/>
-        </w:rPr>
-        <w:t>3</w:t>
-      </w:r>
-      <w:r>
-        <w:rPr>
-          <w:noProof/>
-        </w:rPr>
-        <w:fldChar w:fldCharType="end"/>
-      </w:r>
+      <w:fldSimple w:instr=" SEQ Figure \* ARABIC ">
+        <w:r>
+          <w:rPr>
+            <w:noProof/>
+          </w:rPr>
+          <w:t>3</w:t>
+        </w:r>
+      </w:fldSimple>
       <w:r>
         <w:t>: Peron table</w:t>
       </w:r>
@@ -3581,27 +3568,14 @@
       <w:r>
         <w:t xml:space="preserve">Figure </w:t>
       </w:r>
-      <w:r>
-        <w:fldChar w:fldCharType="begin"/>
-      </w:r>
-      <w:r>
-        <w:instrText xml:space="preserve"> SEQ Figure \* ARABIC </w:instrText>
-      </w:r>
-      <w:r>
-        <w:fldChar w:fldCharType="separate"/>
-      </w:r>
-      <w:r>
-        <w:rPr>
-          <w:noProof/>
-        </w:rPr>
-        <w:t>4</w:t>
-      </w:r>
-      <w:r>
-        <w:rPr>
-          <w:noProof/>
-        </w:rPr>
-        <w:fldChar w:fldCharType="end"/>
-      </w:r>
+      <w:fldSimple w:instr=" SEQ Figure \* ARABIC ">
+        <w:r>
+          <w:rPr>
+            <w:noProof/>
+          </w:rPr>
+          <w:t>4</w:t>
+        </w:r>
+      </w:fldSimple>
       <w:r>
         <w:t>: works table</w:t>
       </w:r>
@@ -3839,27 +3813,14 @@
       <w:r>
         <w:t xml:space="preserve">Figure </w:t>
       </w:r>
-      <w:r>
-        <w:fldChar w:fldCharType="begin"/>
-      </w:r>
-      <w:r>
-        <w:instrText xml:space="preserve"> SEQ Figure \* ARABIC </w:instrText>
-      </w:r>
-      <w:r>
-        <w:fldChar w:fldCharType="separate"/>
-      </w:r>
-      <w:r>
-        <w:rPr>
-          <w:noProof/>
-        </w:rPr>
-        <w:t>5</w:t>
-      </w:r>
-      <w:r>
-        <w:rPr>
-          <w:noProof/>
-        </w:rPr>
-        <w:fldChar w:fldCharType="end"/>
-      </w:r>
+      <w:fldSimple w:instr=" SEQ Figure \* ARABIC ">
+        <w:r>
+          <w:rPr>
+            <w:noProof/>
+          </w:rPr>
+          <w:t>5</w:t>
+        </w:r>
+      </w:fldSimple>
       <w:r>
         <w:t>: award table</w:t>
       </w:r>
@@ -4016,27 +3977,14 @@
       <w:r>
         <w:t xml:space="preserve">Figure </w:t>
       </w:r>
-      <w:r>
-        <w:fldChar w:fldCharType="begin"/>
-      </w:r>
-      <w:r>
-        <w:instrText xml:space="preserve"> SEQ Figure \* ARABIC </w:instrText>
-      </w:r>
-      <w:r>
-        <w:fldChar w:fldCharType="separate"/>
-      </w:r>
-      <w:r>
-        <w:rPr>
-          <w:noProof/>
-        </w:rPr>
-        <w:t>6</w:t>
-      </w:r>
-      <w:r>
-        <w:rPr>
-          <w:noProof/>
-        </w:rPr>
-        <w:fldChar w:fldCharType="end"/>
-      </w:r>
+      <w:fldSimple w:instr=" SEQ Figure \* ARABIC ">
+        <w:r>
+          <w:rPr>
+            <w:noProof/>
+          </w:rPr>
+          <w:t>6</w:t>
+        </w:r>
+      </w:fldSimple>
       <w:r>
         <w:t>: relationship between a work and a prize</w:t>
       </w:r>
@@ -4132,27 +4080,14 @@
       <w:r>
         <w:t xml:space="preserve">Figure </w:t>
       </w:r>
-      <w:r>
-        <w:fldChar w:fldCharType="begin"/>
-      </w:r>
-      <w:r>
-        <w:instrText xml:space="preserve"> SEQ Figure \* ARABIC </w:instrText>
-      </w:r>
-      <w:r>
-        <w:fldChar w:fldCharType="separate"/>
-      </w:r>
-      <w:r>
-        <w:rPr>
-          <w:noProof/>
-        </w:rPr>
-        <w:t>7</w:t>
-      </w:r>
-      <w:r>
-        <w:rPr>
-          <w:noProof/>
-        </w:rPr>
-        <w:fldChar w:fldCharType="end"/>
-      </w:r>
+      <w:fldSimple w:instr=" SEQ Figure \* ARABIC ">
+        <w:r>
+          <w:rPr>
+            <w:noProof/>
+          </w:rPr>
+          <w:t>7</w:t>
+        </w:r>
+      </w:fldSimple>
       <w:r>
         <w:t>: event table</w:t>
       </w:r>
@@ -4301,27 +4236,14 @@
       <w:r>
         <w:t xml:space="preserve">Figure </w:t>
       </w:r>
-      <w:r>
-        <w:fldChar w:fldCharType="begin"/>
-      </w:r>
-      <w:r>
-        <w:instrText xml:space="preserve"> SEQ Figure \* ARABIC </w:instrText>
-      </w:r>
-      <w:r>
-        <w:fldChar w:fldCharType="separate"/>
-      </w:r>
-      <w:r>
-        <w:rPr>
-          <w:noProof/>
-        </w:rPr>
-        <w:t>8</w:t>
-      </w:r>
-      <w:r>
-        <w:rPr>
-          <w:noProof/>
-        </w:rPr>
-        <w:fldChar w:fldCharType="end"/>
-      </w:r>
+      <w:fldSimple w:instr=" SEQ Figure \* ARABIC ">
+        <w:r>
+          <w:rPr>
+            <w:noProof/>
+          </w:rPr>
+          <w:t>8</w:t>
+        </w:r>
+      </w:fldSimple>
       <w:r>
         <w:t>: M</w:t>
       </w:r>
@@ -4397,30 +4319,14 @@
       <w:r>
         <w:t xml:space="preserve">Figure </w:t>
       </w:r>
-      <w:r>
-        <w:fldChar w:fldCharType="begin"/>
-      </w:r>
-      <w:r>
-        <w:instrText xml:space="preserve"> SEQ Figure </w:instrText>
-      </w:r>
-      <w:r>
-        <w:instrText xml:space="preserve">\* ARABIC </w:instrText>
-      </w:r>
-      <w:r>
-        <w:fldChar w:fldCharType="separate"/>
-      </w:r>
-      <w:r>
-        <w:rPr>
-          <w:noProof/>
-        </w:rPr>
-        <w:t>9</w:t>
-      </w:r>
-      <w:r>
-        <w:rPr>
-          <w:noProof/>
-        </w:rPr>
-        <w:fldChar w:fldCharType="end"/>
-      </w:r>
+      <w:fldSimple w:instr=" SEQ Figure \* ARABIC ">
+        <w:r>
+          <w:rPr>
+            <w:noProof/>
+          </w:rPr>
+          <w:t>9</w:t>
+        </w:r>
+      </w:fldSimple>
       <w:r>
         <w:t>: rating table</w:t>
       </w:r>
@@ -4571,27 +4477,14 @@
       <w:r>
         <w:t xml:space="preserve">Figure </w:t>
       </w:r>
-      <w:r>
-        <w:fldChar w:fldCharType="begin"/>
-      </w:r>
-      <w:r>
-        <w:instrText xml:space="preserve"> SEQ Figure \* ARABIC </w:instrText>
-      </w:r>
-      <w:r>
-        <w:fldChar w:fldCharType="separate"/>
-      </w:r>
-      <w:r>
-        <w:rPr>
-          <w:noProof/>
-        </w:rPr>
-        <w:t>10</w:t>
-      </w:r>
-      <w:r>
-        <w:rPr>
-          <w:noProof/>
-        </w:rPr>
-        <w:fldChar w:fldCharType="end"/>
-      </w:r>
+      <w:fldSimple w:instr=" SEQ Figure \* ARABIC ">
+        <w:r>
+          <w:rPr>
+            <w:noProof/>
+          </w:rPr>
+          <w:t>10</w:t>
+        </w:r>
+      </w:fldSimple>
       <w:r>
         <w:t>: Modelling of the relationship between a content and a user</w:t>
       </w:r>
@@ -4684,14 +4577,27 @@
       <w:r>
         <w:t xml:space="preserve">Figure </w:t>
       </w:r>
-      <w:fldSimple w:instr=" SEQ Figure \* ARABIC ">
-        <w:r>
-          <w:rPr>
-            <w:noProof/>
-          </w:rPr>
-          <w:t>11</w:t>
-        </w:r>
-      </w:fldSimple>
+      <w:r>
+        <w:fldChar w:fldCharType="begin"/>
+      </w:r>
+      <w:r>
+        <w:instrText xml:space="preserve"> SEQ Figure \* ARABIC </w:instrText>
+      </w:r>
+      <w:r>
+        <w:fldChar w:fldCharType="separate"/>
+      </w:r>
+      <w:r>
+        <w:rPr>
+          <w:noProof/>
+        </w:rPr>
+        <w:t>11</w:t>
+      </w:r>
+      <w:r>
+        <w:rPr>
+          <w:noProof/>
+        </w:rPr>
+        <w:fldChar w:fldCharType="end"/>
+      </w:r>
       <w:r>
         <w:t>: social_relationship table</w:t>
       </w:r>
@@ -4846,27 +4752,14 @@
       <w:r>
         <w:t xml:space="preserve">Figure </w:t>
       </w:r>
-      <w:r>
-        <w:fldChar w:fldCharType="begin"/>
-      </w:r>
-      <w:r>
-        <w:instrText xml:space="preserve"> SEQ Figure \* ARABIC </w:instrText>
-      </w:r>
-      <w:r>
-        <w:fldChar w:fldCharType="separate"/>
-      </w:r>
-      <w:r>
-        <w:rPr>
-          <w:noProof/>
-        </w:rPr>
-        <w:t>12</w:t>
-      </w:r>
-      <w:r>
-        <w:rPr>
-          <w:noProof/>
-        </w:rPr>
-        <w:fldChar w:fldCharType="end"/>
-      </w:r>
+      <w:fldSimple w:instr=" SEQ Figure \* ARABIC ">
+        <w:r>
+          <w:rPr>
+            <w:noProof/>
+          </w:rPr>
+          <w:t>12</w:t>
+        </w:r>
+      </w:fldSimple>
       <w:r>
         <w:t>2</w:t>
       </w:r>
@@ -5361,27 +5254,14 @@
       <w:r>
         <w:t xml:space="preserve">Figure </w:t>
       </w:r>
-      <w:r>
-        <w:fldChar w:fldCharType="begin"/>
-      </w:r>
-      <w:r>
-        <w:instrText xml:space="preserve"> SEQ Figure \* ARABIC </w:instrText>
-      </w:r>
-      <w:r>
-        <w:fldChar w:fldCharType="separate"/>
-      </w:r>
-      <w:r>
-        <w:rPr>
-          <w:noProof/>
-        </w:rPr>
-        <w:t>13</w:t>
-      </w:r>
-      <w:r>
-        <w:rPr>
-          <w:noProof/>
-        </w:rPr>
-        <w:fldChar w:fldCharType="end"/>
-      </w:r>
+      <w:fldSimple w:instr=" SEQ Figure \* ARABIC ">
+        <w:r>
+          <w:rPr>
+            <w:noProof/>
+          </w:rPr>
+          <w:t>13</w:t>
+        </w:r>
+      </w:fldSimple>
       <w:r>
         <w:rPr>
           <w:noProof/>
@@ -5487,27 +5367,14 @@
       <w:r>
         <w:t xml:space="preserve">Figure </w:t>
       </w:r>
-      <w:r>
-        <w:fldChar w:fldCharType="begin"/>
-      </w:r>
-      <w:r>
-        <w:instrText xml:space="preserve"> SEQ Figure \* ARABIC </w:instrText>
-      </w:r>
-      <w:r>
-        <w:fldChar w:fldCharType="separate"/>
-      </w:r>
-      <w:r>
-        <w:rPr>
-          <w:noProof/>
-        </w:rPr>
-        <w:t>14</w:t>
-      </w:r>
-      <w:r>
-        <w:rPr>
-          <w:noProof/>
-        </w:rPr>
-        <w:fldChar w:fldCharType="end"/>
-      </w:r>
+      <w:fldSimple w:instr=" SEQ Figure \* ARABIC ">
+        <w:r>
+          <w:rPr>
+            <w:noProof/>
+          </w:rPr>
+          <w:t>14</w:t>
+        </w:r>
+      </w:fldSimple>
       <w:r>
         <w:t>: instance of the "content” table</w:t>
       </w:r>
@@ -6098,27 +5965,14 @@
       <w:r>
         <w:t xml:space="preserve">Figure </w:t>
       </w:r>
-      <w:r>
-        <w:fldChar w:fldCharType="begin"/>
-      </w:r>
-      <w:r>
-        <w:instrText xml:space="preserve"> SEQ Figure \* ARABIC </w:instrText>
-      </w:r>
-      <w:r>
-        <w:fldChar w:fldCharType="separate"/>
-      </w:r>
-      <w:r>
-        <w:rPr>
-          <w:noProof/>
-        </w:rPr>
-        <w:t>15</w:t>
-      </w:r>
-      <w:r>
-        <w:rPr>
-          <w:noProof/>
-        </w:rPr>
-        <w:fldChar w:fldCharType="end"/>
-      </w:r>
+      <w:fldSimple w:instr=" SEQ Figure \* ARABIC ">
+        <w:r>
+          <w:rPr>
+            <w:noProof/>
+          </w:rPr>
+          <w:t>15</w:t>
+        </w:r>
+      </w:fldSimple>
       <w:r>
         <w:t xml:space="preserve">: </w:t>
       </w:r>
@@ -6146,7 +6000,7 @@
           <w:noProof/>
         </w:rPr>
         <w:drawing>
-          <wp:inline distT="0" distB="0" distL="0" distR="0" wp14:anchorId="34CEE6C6" wp14:editId="59A949B5">
+          <wp:inline distT="0" distB="0" distL="0" distR="0" wp14:anchorId="34CEE6C6" wp14:editId="451AB1B3">
             <wp:extent cx="7709648" cy="1797803"/>
             <wp:effectExtent l="0" t="0" r="5715" b="0"/>
             <wp:docPr id="11" name="Picture 11"/>
@@ -6169,7 +6023,7 @@
                   <pic:spPr>
                     <a:xfrm>
                       <a:off x="0" y="0"/>
-                      <a:ext cx="7755163" cy="1808417"/>
+                      <a:ext cx="7709648" cy="1797803"/>
                     </a:xfrm>
                     <a:prstGeom prst="rect">
                       <a:avLst/>
@@ -6190,21 +6044,34 @@
       <w:r>
         <w:t xml:space="preserve">Figure </w:t>
       </w:r>
-      <w:fldSimple w:instr=" SEQ Figure \* ARABIC ">
-        <w:r>
-          <w:rPr>
-            <w:noProof/>
-          </w:rPr>
-          <w:t>16</w:t>
-        </w:r>
-      </w:fldSimple>
+      <w:r>
+        <w:fldChar w:fldCharType="begin"/>
+      </w:r>
+      <w:r>
+        <w:instrText xml:space="preserve"> SEQ Figure \* ARABIC </w:instrText>
+      </w:r>
+      <w:r>
+        <w:fldChar w:fldCharType="separate"/>
+      </w:r>
+      <w:r>
+        <w:rPr>
+          <w:noProof/>
+        </w:rPr>
+        <w:t>16</w:t>
+      </w:r>
+      <w:r>
+        <w:rPr>
+          <w:noProof/>
+        </w:rPr>
+        <w:fldChar w:fldCharType="end"/>
+      </w:r>
       <w:r>
         <w:t>: Unethical prizes</w:t>
       </w:r>
     </w:p>
-    <w:p/>
-    <w:p>
-      <w:pPr>
+    <w:p>
+      <w:pPr>
+        <w:keepNext/>
         <w:sectPr>
           <w:pgSz w:w="16840" w:h="11900" w:orient="landscape"/>
           <w:pgMar w:top="1800" w:right="1440" w:bottom="1800" w:left="1440" w:header="708" w:footer="708" w:gutter="0"/>
@@ -6217,7 +6084,440 @@
     </w:p>
     <w:p>
       <w:pPr>
+        <w:rPr>
+          <w:lang w:val="fr-FR"/>
+        </w:rPr>
+        <w:sectPr>
+          <w:type w:val="continuous"/>
+          <w:pgSz w:w="16840" w:h="11900" w:orient="landscape"/>
+          <w:pgMar w:top="1800" w:right="1440" w:bottom="1800" w:left="1440" w:header="708" w:footer="708" w:gutter="0"/>
+          <w:pgNumType w:start="1"/>
+          <w:cols w:num="3" w:space="708"/>
+          <w:titlePg/>
+          <w:docGrid w:linePitch="360"/>
+        </w:sectPr>
+      </w:pPr>
+    </w:p>
+    <w:p>
+      <w:pPr>
+        <w:keepNext/>
+        <w:jc w:val="center"/>
+      </w:pPr>
+      <w:r>
+        <w:lastRenderedPageBreak/>
+        <w:drawing>
+          <wp:inline distT="0" distB="0" distL="0" distR="0" wp14:anchorId="28F208A6" wp14:editId="684285AB">
+            <wp:extent cx="1432560" cy="1831398"/>
+            <wp:effectExtent l="0" t="0" r="0" b="0"/>
+            <wp:docPr id="10" name="Picture 10" descr="Graphical user interface, text, application, chat or text message&#10;&#10;Description automatically generated"/>
+            <wp:cNvGraphicFramePr>
+              <a:graphicFrameLocks xmlns:a="http://schemas.openxmlformats.org/drawingml/2006/main" noChangeAspect="1"/>
+            </wp:cNvGraphicFramePr>
+            <a:graphic xmlns:a="http://schemas.openxmlformats.org/drawingml/2006/main">
+              <a:graphicData uri="http://schemas.openxmlformats.org/drawingml/2006/picture">
+                <pic:pic xmlns:pic="http://schemas.openxmlformats.org/drawingml/2006/picture">
+                  <pic:nvPicPr>
+                    <pic:cNvPr id="10" name="Picture 10" descr="Graphical user interface, text, application, chat or text message&#10;&#10;Description automatically generated"/>
+                    <pic:cNvPicPr/>
+                  </pic:nvPicPr>
+                  <pic:blipFill>
+                    <a:blip r:embed="rId35"/>
+                    <a:stretch>
+                      <a:fillRect/>
+                    </a:stretch>
+                  </pic:blipFill>
+                  <pic:spPr>
+                    <a:xfrm>
+                      <a:off x="0" y="0"/>
+                      <a:ext cx="1442730" cy="1844399"/>
+                    </a:xfrm>
+                    <a:prstGeom prst="rect">
+                      <a:avLst/>
+                    </a:prstGeom>
+                  </pic:spPr>
+                </pic:pic>
+              </a:graphicData>
+            </a:graphic>
+          </wp:inline>
+        </w:drawing>
+      </w:r>
+    </w:p>
+    <w:p>
+      <w:pPr>
+        <w:pStyle w:val="Caption"/>
+        <w:jc w:val="center"/>
+        <w:rPr>
+          <w:lang w:val="fr-FR"/>
+        </w:rPr>
+      </w:pPr>
+      <w:r>
+        <w:rPr>
+          <w:lang w:val="fr-FR"/>
+        </w:rPr>
+        <w:t xml:space="preserve">Figure </w:t>
+      </w:r>
+      <w:r>
+        <w:fldChar w:fldCharType="begin"/>
+      </w:r>
+      <w:r>
+        <w:rPr>
+          <w:lang w:val="fr-FR"/>
+        </w:rPr>
+        <w:instrText xml:space="preserve"> SEQ Figure \* ARABIC </w:instrText>
+      </w:r>
+      <w:r>
+        <w:fldChar w:fldCharType="separate"/>
+      </w:r>
+      <w:r>
+        <w:rPr>
+          <w:noProof/>
+          <w:lang w:val="fr-FR"/>
+        </w:rPr>
+        <w:t>17</w:t>
+      </w:r>
+      <w:r>
+        <w:fldChar w:fldCharType="end"/>
+      </w:r>
+      <w:r>
+        <w:rPr>
+          <w:lang w:val="fr-FR"/>
+        </w:rPr>
+        <w:t>: unethical_persons (unrelevant version)</w:t>
+      </w:r>
+    </w:p>
+    <w:p>
+      <w:pPr>
+        <w:jc w:val="center"/>
+        <w:rPr>
+          <w:lang w:val="fr-FR"/>
+        </w:rPr>
+      </w:pPr>
+    </w:p>
+    <w:p>
+      <w:pPr>
+        <w:jc w:val="center"/>
+        <w:rPr>
+          <w:lang w:val="fr-FR"/>
+        </w:rPr>
+      </w:pPr>
+    </w:p>
+    <w:p>
+      <w:pPr>
+        <w:jc w:val="center"/>
+        <w:rPr>
+          <w:lang w:val="fr-FR"/>
+        </w:rPr>
+      </w:pPr>
+    </w:p>
+    <w:p>
+      <w:pPr>
+        <w:jc w:val="center"/>
+        <w:rPr>
+          <w:lang w:val="fr-FR"/>
+        </w:rPr>
+      </w:pPr>
+    </w:p>
+    <w:p>
+      <w:pPr>
+        <w:jc w:val="center"/>
+        <w:rPr>
+          <w:lang w:val="fr-FR"/>
+        </w:rPr>
+      </w:pPr>
+    </w:p>
+    <w:p>
+      <w:pPr>
+        <w:jc w:val="center"/>
+        <w:rPr>
+          <w:lang w:val="fr-FR"/>
+        </w:rPr>
+      </w:pPr>
+    </w:p>
+    <w:p>
+      <w:pPr>
+        <w:jc w:val="center"/>
+        <w:rPr>
+          <w:lang w:val="fr-FR"/>
+        </w:rPr>
+      </w:pPr>
+    </w:p>
+    <w:p>
+      <w:pPr>
+        <w:jc w:val="center"/>
+        <w:rPr>
+          <w:lang w:val="fr-FR"/>
+        </w:rPr>
+      </w:pPr>
+    </w:p>
+    <w:p>
+      <w:pPr>
+        <w:keepNext/>
+        <w:jc w:val="center"/>
+      </w:pPr>
+      <w:r>
+        <w:drawing>
+          <wp:inline distT="0" distB="0" distL="0" distR="0" wp14:anchorId="5B0EE841" wp14:editId="65F0FE78">
+            <wp:extent cx="1619476" cy="1629002"/>
+            <wp:effectExtent l="0" t="0" r="0" b="9525"/>
+            <wp:docPr id="15" name="Picture 15" descr="Graphical user interface, text, application, chat or text message&#10;&#10;Description automatically generated"/>
+            <wp:cNvGraphicFramePr>
+              <a:graphicFrameLocks xmlns:a="http://schemas.openxmlformats.org/drawingml/2006/main" noChangeAspect="1"/>
+            </wp:cNvGraphicFramePr>
+            <a:graphic xmlns:a="http://schemas.openxmlformats.org/drawingml/2006/main">
+              <a:graphicData uri="http://schemas.openxmlformats.org/drawingml/2006/picture">
+                <pic:pic xmlns:pic="http://schemas.openxmlformats.org/drawingml/2006/picture">
+                  <pic:nvPicPr>
+                    <pic:cNvPr id="15" name="Picture 15" descr="Graphical user interface, text, application, chat or text message&#10;&#10;Description automatically generated"/>
+                    <pic:cNvPicPr/>
+                  </pic:nvPicPr>
+                  <pic:blipFill>
+                    <a:blip r:embed="rId36"/>
+                    <a:stretch>
+                      <a:fillRect/>
+                    </a:stretch>
+                  </pic:blipFill>
+                  <pic:spPr>
+                    <a:xfrm>
+                      <a:off x="0" y="0"/>
+                      <a:ext cx="1619476" cy="1629002"/>
+                    </a:xfrm>
+                    <a:prstGeom prst="rect">
+                      <a:avLst/>
+                    </a:prstGeom>
+                  </pic:spPr>
+                </pic:pic>
+              </a:graphicData>
+            </a:graphic>
+          </wp:inline>
+        </w:drawing>
+      </w:r>
+    </w:p>
+    <w:p>
+      <w:pPr>
+        <w:pStyle w:val="Caption"/>
+        <w:jc w:val="center"/>
+        <w:rPr>
+          <w:lang w:val="fr-FR"/>
+        </w:rPr>
+      </w:pPr>
+      <w:r>
+        <w:rPr>
+          <w:lang w:val="fr-FR"/>
+        </w:rPr>
+        <w:t xml:space="preserve">Figure </w:t>
+      </w:r>
+      <w:r>
+        <w:rPr>
+          <w:lang w:val="fr-FR"/>
+        </w:rPr>
+        <w:t>18</w:t>
+      </w:r>
+      <w:r>
+        <w:rPr>
+          <w:lang w:val="fr-FR"/>
+        </w:rPr>
+        <w:t>: unethical_persons (relevant versio</w:t>
+      </w:r>
+      <w:r>
+        <w:rPr>
+          <w:lang w:val="fr-FR"/>
+        </w:rPr>
+        <w:t>n</w:t>
+      </w:r>
+      <w:r>
+        <w:rPr>
+          <w:lang w:val="fr-FR"/>
+        </w:rPr>
+        <w:t>)</w:t>
+      </w:r>
+    </w:p>
+    <w:p>
+      <w:pPr>
+        <w:jc w:val="center"/>
+        <w:rPr>
+          <w:lang w:val="fr-FR"/>
+        </w:rPr>
+      </w:pPr>
+    </w:p>
+    <w:p>
+      <w:pPr>
+        <w:jc w:val="center"/>
+        <w:rPr>
+          <w:lang w:val="fr-FR"/>
+        </w:rPr>
+      </w:pPr>
+    </w:p>
+    <w:p>
+      <w:pPr>
+        <w:jc w:val="center"/>
+        <w:rPr>
+          <w:lang w:val="fr-FR"/>
+        </w:rPr>
+      </w:pPr>
+    </w:p>
+    <w:p>
+      <w:pPr>
+        <w:jc w:val="center"/>
+        <w:rPr>
+          <w:lang w:val="fr-FR"/>
+        </w:rPr>
+      </w:pPr>
+    </w:p>
+    <w:p>
+      <w:pPr>
+        <w:jc w:val="center"/>
+        <w:rPr>
+          <w:lang w:val="fr-FR"/>
+        </w:rPr>
+      </w:pPr>
+    </w:p>
+    <w:p>
+      <w:pPr>
+        <w:jc w:val="center"/>
+        <w:rPr>
+          <w:lang w:val="fr-FR"/>
+        </w:rPr>
+      </w:pPr>
+    </w:p>
+    <w:p>
+      <w:pPr>
+        <w:jc w:val="center"/>
+        <w:rPr>
+          <w:lang w:val="fr-FR"/>
+        </w:rPr>
+      </w:pPr>
+    </w:p>
+    <w:p>
+      <w:pPr>
+        <w:jc w:val="center"/>
+        <w:rPr>
+          <w:lang w:val="fr-FR"/>
+        </w:rPr>
+      </w:pPr>
+    </w:p>
+    <w:p>
+      <w:pPr>
+        <w:jc w:val="center"/>
+        <w:rPr>
+          <w:lang w:val="fr-FR"/>
+        </w:rPr>
+      </w:pPr>
+    </w:p>
+    <w:p>
+      <w:pPr>
+        <w:jc w:val="center"/>
+        <w:rPr>
+          <w:lang w:val="fr-FR"/>
+        </w:rPr>
+      </w:pPr>
+    </w:p>
+    <w:p>
+      <w:pPr>
+        <w:keepNext/>
+        <w:jc w:val="center"/>
+      </w:pPr>
+      <w:r>
+        <w:rPr>
+          <w:lang w:val="fr-FR"/>
+        </w:rPr>
+        <w:drawing>
+          <wp:inline distT="0" distB="0" distL="0" distR="0" wp14:anchorId="0EB0F5BE" wp14:editId="35D03824">
+            <wp:extent cx="3134162" cy="1619476"/>
+            <wp:effectExtent l="0" t="0" r="9525" b="0"/>
+            <wp:docPr id="16" name="Picture 16" descr="Graphical user interface, application&#10;&#10;Description automatically generated"/>
+            <wp:cNvGraphicFramePr>
+              <a:graphicFrameLocks xmlns:a="http://schemas.openxmlformats.org/drawingml/2006/main" noChangeAspect="1"/>
+            </wp:cNvGraphicFramePr>
+            <a:graphic xmlns:a="http://schemas.openxmlformats.org/drawingml/2006/main">
+              <a:graphicData uri="http://schemas.openxmlformats.org/drawingml/2006/picture">
+                <pic:pic xmlns:pic="http://schemas.openxmlformats.org/drawingml/2006/picture">
+                  <pic:nvPicPr>
+                    <pic:cNvPr id="16" name="Picture 16" descr="Graphical user interface, application&#10;&#10;Description automatically generated"/>
+                    <pic:cNvPicPr/>
+                  </pic:nvPicPr>
+                  <pic:blipFill>
+                    <a:blip r:embed="rId37"/>
+                    <a:stretch>
+                      <a:fillRect/>
+                    </a:stretch>
+                  </pic:blipFill>
+                  <pic:spPr>
+                    <a:xfrm>
+                      <a:off x="0" y="0"/>
+                      <a:ext cx="3134162" cy="1619476"/>
+                    </a:xfrm>
+                    <a:prstGeom prst="rect">
+                      <a:avLst/>
+                    </a:prstGeom>
+                  </pic:spPr>
+                </pic:pic>
+              </a:graphicData>
+            </a:graphic>
+          </wp:inline>
+        </w:drawing>
+      </w:r>
+    </w:p>
+    <w:p>
+      <w:pPr>
+        <w:pStyle w:val="Caption"/>
+        <w:jc w:val="center"/>
+        <w:rPr>
+          <w:lang w:val="fr-FR"/>
+        </w:rPr>
+      </w:pPr>
+      <w:r>
+        <w:t>Figure 19: crime_by_role</w:t>
+      </w:r>
+    </w:p>
+    <w:p>
+      <w:pPr>
+        <w:rPr>
+          <w:lang w:val="fr-FR"/>
+        </w:rPr>
+      </w:pPr>
+    </w:p>
+    <w:p>
+      <w:pPr>
+        <w:rPr>
+          <w:lang w:val="fr-FR"/>
+        </w:rPr>
+      </w:pPr>
+    </w:p>
+    <w:p>
+      <w:pPr>
+        <w:rPr>
+          <w:lang w:val="fr-FR"/>
+        </w:rPr>
+      </w:pPr>
+    </w:p>
+    <w:p>
+      <w:pPr>
+        <w:rPr>
+          <w:lang w:val="fr-FR"/>
+        </w:rPr>
+      </w:pPr>
+    </w:p>
+    <w:p>
+      <w:pPr>
+        <w:rPr>
+          <w:lang w:val="fr-FR"/>
+        </w:rPr>
+        <w:sectPr>
+          <w:pgSz w:w="16840" w:h="11900" w:orient="landscape"/>
+          <w:pgMar w:top="1800" w:right="1440" w:bottom="1800" w:left="1440" w:header="708" w:footer="708" w:gutter="0"/>
+          <w:pgNumType w:start="1"/>
+          <w:cols w:num="3" w:space="708"/>
+          <w:titlePg/>
+          <w:docGrid w:linePitch="360"/>
+        </w:sectPr>
+      </w:pPr>
+    </w:p>
+    <w:p>
+      <w:pPr>
         <w:pStyle w:val="Heading1"/>
+        <w:rPr>
+          <w:lang w:val="fr-FR"/>
+        </w:rPr>
         <w:sectPr>
           <w:pgSz w:w="11900" w:h="16840"/>
           <w:pgMar w:top="1440" w:right="1800" w:bottom="1440" w:left="1800" w:header="708" w:footer="708" w:gutter="0"/>
@@ -6275,7 +6575,19 @@
         <w:t>.</w:t>
       </w:r>
       <w:r>
-        <w:t xml:space="preserve"> This score is calculated by counting</w:t>
+        <w:t xml:space="preserve"> This score is </w:t>
+      </w:r>
+      <w:r>
+        <w:t>“</w:t>
+      </w:r>
+      <w:r>
+        <w:t>calculated</w:t>
+      </w:r>
+      <w:r>
+        <w:t>”</w:t>
+      </w:r>
+      <w:r>
+        <w:t xml:space="preserve"> by counting</w:t>
       </w:r>
       <w:r>
         <w:t xml:space="preserve"> </w:t>
@@ -6331,15 +6643,244 @@
         <w:t xml:space="preserve">This view informs the user on the </w:t>
       </w:r>
       <w:r>
-        <w:t>all the awards won by persons who have been convicted for a crime BEFORE receiving it.</w:t>
+        <w:t xml:space="preserve">all the awards won by persons who have been </w:t>
+      </w:r>
+      <w:r>
+        <w:t>awarded AFTER being convicted of a crime.</w:t>
       </w:r>
     </w:p>
     <w:p>
       <w:pPr>
         <w:pStyle w:val="Style1"/>
-      </w:pPr>
-      <w:r>
-        <w:t>This data would not be available for standard-users as it would not be store in the database per say but would need to be fetched via a SQL query</w:t>
+        <w:rPr>
+          <w:color w:val="FF0000"/>
+        </w:rPr>
+      </w:pPr>
+      <w:r>
+        <w:t>This data would not be available for standard-users as it would not be store in the database</w:t>
+      </w:r>
+      <w:r>
+        <w:t xml:space="preserve"> nor be shown anywhere on the application</w:t>
+      </w:r>
+      <w:r>
+        <w:t xml:space="preserve"> but would need to be fetched via a SQL query</w:t>
+      </w:r>
+      <w:r>
+        <w:t>, functionality which is only available to pro-users.</w:t>
+      </w:r>
+      <w:r>
+        <w:t xml:space="preserve"> </w:t>
+      </w:r>
+      <w:r>
+        <w:rPr>
+          <w:color w:val="FF0000"/>
+        </w:rPr>
+        <w:t>U</w:t>
+      </w:r>
+      <w:r>
+        <w:rPr>
+          <w:color w:val="FF0000"/>
+        </w:rPr>
+        <w:t xml:space="preserve">sers could then "temper" their view of the rewards and </w:t>
+      </w:r>
+      <w:r>
+        <w:rPr>
+          <w:color w:val="FF0000"/>
+        </w:rPr>
+        <w:t>realize</w:t>
+      </w:r>
+      <w:r>
+        <w:rPr>
+          <w:color w:val="FF0000"/>
+        </w:rPr>
+        <w:t xml:space="preserve"> what they really represent. That they are no guarantee of the ethics of the person concerned and that they can be, or at least have been, detached from any moral considerations towards the recipient.</w:t>
+      </w:r>
+    </w:p>
+    <w:p>
+      <w:pPr>
+        <w:pStyle w:val="Heading2"/>
+      </w:pPr>
+      <w:r>
+        <w:t>unethical_</w:t>
+      </w:r>
+      <w:r>
+        <w:t>persons</w:t>
+      </w:r>
+      <w:r>
+        <w:t>_unrelevant</w:t>
+      </w:r>
+      <w:r>
+        <w:t xml:space="preserve"> view (figure 1</w:t>
+      </w:r>
+      <w:r>
+        <w:t>7</w:t>
+      </w:r>
+      <w:r>
+        <w:t>)</w:t>
+      </w:r>
+    </w:p>
+    <w:p>
+      <w:pPr>
+        <w:pStyle w:val="Style1"/>
+      </w:pPr>
+      <w:r>
+        <w:t>This view shows, for each person in the database, how many time</w:t>
+      </w:r>
+      <w:r>
+        <w:t>s</w:t>
+      </w:r>
+      <w:r>
+        <w:t xml:space="preserve"> he or she has been involved in a crime, in any way. That is to say that there are no differences made between the status of the </w:t>
+      </w:r>
+      <w:r>
+        <w:t>prosecution: it does not take into account if a person has been convicted for a crime or acquitted or if it was jus</w:t>
+      </w:r>
+      <w:r>
+        <w:t>t</w:t>
+      </w:r>
+      <w:r>
+        <w:t xml:space="preserve"> </w:t>
+      </w:r>
+      <w:r>
+        <w:t>rumors</w:t>
+      </w:r>
+      <w:r>
+        <w:t>.</w:t>
+      </w:r>
+      <w:r>
+        <w:t xml:space="preserve"> This kind of information would only be available to pro-users since it would need to be fetched for the database via queries. Indeed, this is an irrelevant information to show </w:t>
+      </w:r>
+      <w:r>
+        <w:t xml:space="preserve">since it mixes everything up and does not take into account the status of </w:t>
+      </w:r>
+      <w:r>
+        <w:lastRenderedPageBreak/>
+        <w:t>the accusation.</w:t>
+      </w:r>
+      <w:r>
+        <w:t xml:space="preserve"> In the next view, we will take a look at a more </w:t>
+      </w:r>
+      <w:r>
+        <w:t>meaningful</w:t>
+      </w:r>
+      <w:r>
+        <w:t xml:space="preserve"> version of this data.</w:t>
+      </w:r>
+    </w:p>
+    <w:p>
+      <w:pPr>
+        <w:pStyle w:val="Heading2"/>
+      </w:pPr>
+      <w:r>
+        <w:t>unethical_persons_relevant view (figure 17)</w:t>
+      </w:r>
+    </w:p>
+    <w:p>
+      <w:pPr>
+        <w:pStyle w:val="Style1"/>
+      </w:pPr>
+      <w:r>
+        <w:t xml:space="preserve">As mentioned, this view shows a more relevant version of the last view. Indeed, it does not take into account events where the person has been acquitted or where there were only rumors or where charges has been dropped. However, for the last case, we know that charges are sometimes dropped not because the accused was not guilty </w:t>
+      </w:r>
+      <w:r>
+        <w:t>but</w:t>
+      </w:r>
+      <w:r>
+        <w:t xml:space="preserve"> because</w:t>
+      </w:r>
+      <w:r>
+        <w:t xml:space="preserve"> there has been a settlement between the two parties</w:t>
+      </w:r>
+      <w:r>
+        <w:t xml:space="preserve">. So this view may not be the best one. However, this piece of information would not be displayed in the application but only </w:t>
+      </w:r>
+      <w:r>
+        <w:t>be available to pro-users per say. This one is just another example of what kind of information can be fetched from the database. I</w:t>
+      </w:r>
+      <w:r>
+        <w:t xml:space="preserve">t is up to the </w:t>
+      </w:r>
+      <w:r>
+        <w:t>pro-</w:t>
+      </w:r>
+      <w:r>
+        <w:t>users to manipulate the information in the way they see fit.</w:t>
+      </w:r>
+    </w:p>
+    <w:p>
+      <w:pPr>
+        <w:pStyle w:val="Heading2"/>
+      </w:pPr>
+      <w:r>
+        <w:t>crime_by_role</w:t>
+      </w:r>
+      <w:r>
+        <w:t xml:space="preserve"> view (figure 1</w:t>
+      </w:r>
+      <w:r>
+        <w:t>8</w:t>
+      </w:r>
+      <w:r>
+        <w:t>)</w:t>
+      </w:r>
+    </w:p>
+    <w:p>
+      <w:pPr>
+        <w:pStyle w:val="Style1"/>
+      </w:pPr>
+      <w:r>
+        <w:t xml:space="preserve">This view shows how many times a role type has been convicted for each type of crime. That is to say, how many times an actor has been convicted for white collar crime, or how many times a director has been convicted for sexual abuse etc… </w:t>
+      </w:r>
+      <w:r>
+        <w:t>This view does not make any difference between the persons, only between the roles. However, it</w:t>
+      </w:r>
+      <w:r>
+        <w:t xml:space="preserve"> can be misleading since a person can be represented several times if it has different types of role</w:t>
+      </w:r>
+      <w:r>
+        <w:t>s</w:t>
+      </w:r>
+      <w:r>
+        <w:t xml:space="preserve">. In this example, </w:t>
+      </w:r>
+      <w:r>
+        <w:t>Ruggero Deodato</w:t>
+      </w:r>
+      <w:r>
+        <w:t xml:space="preserve"> is represented as a director AND as an actor convicted for animal cruelty. Indeed, Deodato has directed Cannibal Holocaust </w:t>
+      </w:r>
+      <w:r>
+        <w:t>and</w:t>
+      </w:r>
+      <w:r>
+        <w:t xml:space="preserve"> </w:t>
+      </w:r>
+      <w:r>
+        <w:t xml:space="preserve">acted </w:t>
+      </w:r>
+      <w:r>
+        <w:t>in Hostel: Part II.</w:t>
+      </w:r>
+      <w:r>
+        <w:t xml:space="preserve"> </w:t>
+      </w:r>
+      <w:r>
+        <w:t xml:space="preserve"> </w:t>
+      </w:r>
+      <w:r>
+        <w:t xml:space="preserve">So he appears twice in this view but has been convicted only once. I think this view is still relevant since we cannot make any difference between </w:t>
+      </w:r>
+      <w:r>
+        <w:t xml:space="preserve">between Deodata the director and Deodato the actor: they are the same person and the person is responsible for a crime, not the director or the actor. </w:t>
+      </w:r>
+      <w:r>
+        <w:t>It is meaningful because t</w:t>
+      </w:r>
+      <w:r>
+        <w:t>his view tries to show what kind of work people involved in what kind of crime are doing</w:t>
+      </w:r>
+      <w:r>
+        <w:t>.</w:t>
       </w:r>
     </w:p>
     <w:p>
@@ -6354,6 +6895,7 @@
       <w:bookmarkStart w:id="39" w:name="_Toc100301836"/>
       <w:commentRangeStart w:id="40"/>
       <w:r>
+        <w:lastRenderedPageBreak/>
         <w:t>5</w:t>
       </w:r>
       <w:r>
@@ -6449,12 +6991,31 @@
     </w:p>
     <w:p>
       <w:pPr>
+        <w:rPr>
+          <w:color w:val="FF0000"/>
+        </w:rPr>
+      </w:pPr>
+    </w:p>
+    <w:p>
+      <w:pPr>
+        <w:rPr>
+          <w:color w:val="FF0000"/>
+        </w:rPr>
+      </w:pPr>
+      <w:r>
+        <w:rPr>
+          <w:color w:val="FF0000"/>
+        </w:rPr>
+        <w:t>All movies who hired someone while it has been convicted of a crime.</w:t>
+      </w:r>
+    </w:p>
+    <w:p>
+      <w:pPr>
         <w:pStyle w:val="Heading1"/>
       </w:pPr>
       <w:bookmarkStart w:id="43" w:name="_Toc100301838"/>
       <w:commentRangeStart w:id="44"/>
       <w:r>
-        <w:lastRenderedPageBreak/>
         <w:t>7. Conclusions</w:t>
       </w:r>
       <w:commentRangeEnd w:id="44"/>
@@ -6508,7 +7069,7 @@
       <w:bookmarkEnd w:id="47"/>
     </w:p>
     <w:p>
-      <w:hyperlink r:id="rId35" w:history="1">
+      <w:hyperlink r:id="rId38" w:history="1">
         <w:r>
           <w:rPr>
             <w:rStyle w:val="Hyperlink"/>
@@ -6554,7 +7115,7 @@
     </w:p>
     <w:p/>
     <w:p>
-      <w:hyperlink r:id="rId36" w:history="1">
+      <w:hyperlink r:id="rId39" w:history="1">
         <w:r>
           <w:rPr>
             <w:rStyle w:val="Hyperlink"/>
@@ -6565,7 +7126,7 @@
     </w:p>
     <w:p/>
     <w:p>
-      <w:hyperlink r:id="rId37" w:history="1">
+      <w:hyperlink r:id="rId40" w:history="1">
         <w:r>
           <w:rPr>
             <w:rStyle w:val="Hyperlink"/>
@@ -6576,7 +7137,7 @@
     </w:p>
     <w:p/>
     <w:p>
-      <w:hyperlink r:id="rId38" w:history="1">
+      <w:hyperlink r:id="rId41" w:history="1">
         <w:r>
           <w:rPr>
             <w:rStyle w:val="Hyperlink"/>
@@ -6587,7 +7148,7 @@
     </w:p>
     <w:p/>
     <w:p>
-      <w:hyperlink r:id="rId39" w:history="1">
+      <w:hyperlink r:id="rId42" w:history="1">
         <w:r>
           <w:rPr>
             <w:rStyle w:val="Hyperlink"/>

</xml_diff>